<commit_message>
A adicionar a documentação
</commit_message>
<xml_diff>
--- a/documentacao/Modelo-Documento-Requisitos.docx
+++ b/documentacao/Modelo-Documento-Requisitos.docx
@@ -1,6 +1,6 @@
 
 <file path=word/document.xml><?xml version="1.0" encoding="utf-8"?>
-<w:document xmlns:wpc="http://schemas.microsoft.com/office/word/2010/wordprocessingCanvas" xmlns:cx="http://schemas.microsoft.com/office/drawing/2014/chartex" xmlns:mc="http://schemas.openxmlformats.org/markup-compatibility/2006" xmlns:o="urn:schemas-microsoft-com:office:office" xmlns:r="http://schemas.openxmlformats.org/officeDocument/2006/relationships" xmlns:m="http://schemas.openxmlformats.org/officeDocument/2006/math" xmlns:v="urn:schemas-microsoft-com:vml" xmlns:wp14="http://schemas.microsoft.com/office/word/2010/wordprocessingDrawing" xmlns:wp="http://schemas.openxmlformats.org/drawingml/2006/wordprocessingDrawing" xmlns:w10="urn:schemas-microsoft-com:office:word" xmlns:w="http://schemas.openxmlformats.org/wordprocessingml/2006/main" xmlns:w14="http://schemas.microsoft.com/office/word/2010/wordml" xmlns:w15="http://schemas.microsoft.com/office/word/2012/wordml" xmlns:w16se="http://schemas.microsoft.com/office/word/2015/wordml/symex" xmlns:wpg="http://schemas.microsoft.com/office/word/2010/wordprocessingGroup" xmlns:wpi="http://schemas.microsoft.com/office/word/2010/wordprocessingInk" xmlns:wne="http://schemas.microsoft.com/office/word/2006/wordml" xmlns:wps="http://schemas.microsoft.com/office/word/2010/wordprocessingShape" mc:Ignorable="w14 w15 w16se wp14">
+<w:document xmlns:wpc="http://schemas.microsoft.com/office/word/2010/wordprocessingCanvas" xmlns:cx="http://schemas.microsoft.com/office/drawing/2014/chartex" xmlns:cx1="http://schemas.microsoft.com/office/drawing/2015/9/8/chartex" xmlns:mc="http://schemas.openxmlformats.org/markup-compatibility/2006" xmlns:o="urn:schemas-microsoft-com:office:office" xmlns:r="http://schemas.openxmlformats.org/officeDocument/2006/relationships" xmlns:m="http://schemas.openxmlformats.org/officeDocument/2006/math" xmlns:v="urn:schemas-microsoft-com:vml" xmlns:wp14="http://schemas.microsoft.com/office/word/2010/wordprocessingDrawing" xmlns:wp="http://schemas.openxmlformats.org/drawingml/2006/wordprocessingDrawing" xmlns:w10="urn:schemas-microsoft-com:office:word" xmlns:w="http://schemas.openxmlformats.org/wordprocessingml/2006/main" xmlns:w14="http://schemas.microsoft.com/office/word/2010/wordml" xmlns:w15="http://schemas.microsoft.com/office/word/2012/wordml" xmlns:w16se="http://schemas.microsoft.com/office/word/2015/wordml/symex" xmlns:wpg="http://schemas.microsoft.com/office/word/2010/wordprocessingGroup" xmlns:wpi="http://schemas.microsoft.com/office/word/2010/wordprocessingInk" xmlns:wne="http://schemas.microsoft.com/office/word/2006/wordml" xmlns:wps="http://schemas.microsoft.com/office/word/2010/wordprocessingShape" mc:Ignorable="w14 w15 w16se wp14">
   <w:body>
     <w:p>
       <w:pPr>
@@ -142,6 +142,7 @@
       <w:pPr>
         <w:spacing w:before="100"/>
         <w:ind w:left="3239" w:right="1297" w:hanging="2207"/>
+        <w:jc w:val="center"/>
         <w:rPr>
           <w:b/>
           <w:sz w:val="48"/>
@@ -153,23 +154,7 @@
           <w:color w:val="17365D"/>
           <w:sz w:val="48"/>
         </w:rPr>
-        <w:tab/>
-      </w:r>
-      <w:r>
-        <w:rPr>
-          <w:b/>
-          <w:color w:val="17365D"/>
-          <w:sz w:val="48"/>
-        </w:rPr>
-        <w:tab/>
-      </w:r>
-      <w:r>
-        <w:rPr>
-          <w:b/>
-          <w:color w:val="17365D"/>
-          <w:sz w:val="48"/>
-        </w:rPr>
-        <w:t>CodeTur</w:t>
+        <w:t>Codemínio</w:t>
       </w:r>
     </w:p>
     <w:p>
@@ -618,6 +603,14 @@
               </w:rPr>
               <w:t>Autor</w:t>
             </w:r>
+            <w:r>
+              <w:rPr>
+                <w:b/>
+                <w:color w:val="FFFFFF"/>
+                <w:sz w:val="20"/>
+              </w:rPr>
+              <w:t>es</w:t>
+            </w:r>
           </w:p>
         </w:tc>
         <w:tc>
@@ -694,7 +687,13 @@
               <w:rPr>
                 <w:rFonts w:ascii="Times New Roman"/>
               </w:rPr>
-              <w:t>24/07/2019</w:t>
+              <w:t>26</w:t>
+            </w:r>
+            <w:r>
+              <w:rPr>
+                <w:rFonts w:ascii="Times New Roman"/>
+              </w:rPr>
+              <w:t>/07/2019</w:t>
             </w:r>
           </w:p>
         </w:tc>
@@ -715,7 +714,95 @@
               <w:rPr>
                 <w:rFonts w:ascii="Times New Roman"/>
               </w:rPr>
-              <w:t>Artur</w:t>
+              <w:t>Artur Ott;</w:t>
+            </w:r>
+          </w:p>
+          <w:p>
+            <w:pPr>
+              <w:pStyle w:val="TableParagraph"/>
+              <w:spacing w:before="0"/>
+              <w:ind w:left="0"/>
+              <w:rPr>
+                <w:rFonts w:ascii="Times New Roman"/>
+              </w:rPr>
+            </w:pPr>
+            <w:r>
+              <w:rPr>
+                <w:rFonts w:ascii="Times New Roman"/>
+              </w:rPr>
+              <w:t>Andr</w:t>
+            </w:r>
+            <w:r>
+              <w:rPr>
+                <w:rFonts w:ascii="Times New Roman"/>
+              </w:rPr>
+              <w:t>é</w:t>
+            </w:r>
+            <w:r>
+              <w:rPr>
+                <w:rFonts w:ascii="Times New Roman"/>
+              </w:rPr>
+              <w:t xml:space="preserve"> Luiz;</w:t>
+            </w:r>
+          </w:p>
+          <w:p>
+            <w:pPr>
+              <w:pStyle w:val="TableParagraph"/>
+              <w:spacing w:before="0"/>
+              <w:ind w:left="0"/>
+              <w:rPr>
+                <w:rFonts w:ascii="Times New Roman"/>
+              </w:rPr>
+            </w:pPr>
+            <w:r>
+              <w:rPr>
+                <w:rFonts w:ascii="Times New Roman"/>
+              </w:rPr>
+              <w:t>Franklin B. Dantas;</w:t>
+            </w:r>
+          </w:p>
+          <w:p>
+            <w:pPr>
+              <w:pStyle w:val="TableParagraph"/>
+              <w:spacing w:before="0"/>
+              <w:ind w:left="0"/>
+              <w:rPr>
+                <w:rFonts w:ascii="Times New Roman"/>
+              </w:rPr>
+            </w:pPr>
+            <w:r>
+              <w:rPr>
+                <w:rFonts w:ascii="Times New Roman"/>
+              </w:rPr>
+              <w:t>Cristian Silva Vieira;</w:t>
+            </w:r>
+          </w:p>
+          <w:p>
+            <w:pPr>
+              <w:pStyle w:val="TableParagraph"/>
+              <w:spacing w:before="0"/>
+              <w:ind w:left="0"/>
+              <w:rPr>
+                <w:rFonts w:ascii="Times New Roman"/>
+              </w:rPr>
+            </w:pPr>
+            <w:r>
+              <w:rPr>
+                <w:rFonts w:ascii="Times New Roman"/>
+              </w:rPr>
+              <w:t>Lucas Bas</w:t>
+            </w:r>
+            <w:r>
+              <w:rPr>
+                <w:rFonts w:ascii="Times New Roman"/>
+              </w:rPr>
+              <w:t>í</w:t>
+            </w:r>
+            <w:r>
+              <w:rPr>
+                <w:rFonts w:ascii="Times New Roman"/>
+              </w:rPr>
+              <w:t>lio Leite;</w:t>
             </w:r>
           </w:p>
         </w:tc>
@@ -730,7 +817,7 @@
               <w:ind w:left="0"/>
             </w:pPr>
             <w:r>
-              <w:t>Criação documento de requisitos referentes a primeira entrevista</w:t>
+              <w:t>Criação do documento de requisitos referentes à primeira entrevista.</w:t>
             </w:r>
           </w:p>
         </w:tc>
@@ -2098,7 +2185,7 @@
               </wp:inline>
             </w:drawing>
           </mc:Choice>
-          <mc:Fallback xmlns:mo="http://schemas.microsoft.com/office/mac/office/2008/main" xmlns:mv="urn:schemas-microsoft-com:mac:vml">
+          <mc:Fallback xmlns:mv="urn:schemas-microsoft-com:mac:vml" xmlns:mo="http://schemas.microsoft.com/office/mac/office/2008/main">
             <w:pict>
               <v:group w14:anchorId="039C3E64" id="Group_x0020_10" o:spid="_x0000_s1026" style="width:434.95pt;height:2.2pt;mso-position-horizontal-relative:char;mso-position-vertical-relative:line" coordsize="8699,44" o:gfxdata="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">
                 <v:line id="Line_x0020_11" o:spid="_x0000_s1027" style="position:absolute;visibility:visible;mso-wrap-style:square" from="0,22" to="8699,22" o:connectortype="straight" o:gfxdata="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" strokecolor="#1f487c" strokeweight="2.16pt"/>
@@ -2241,21 +2328,15 @@
         <w:spacing w:before="242" w:line="242" w:lineRule="auto"/>
         <w:ind w:left="140" w:right="420"/>
         <w:jc w:val="both"/>
-      </w:pPr>
-      <w:r>
-        <w:t>Este documento destina-se aos arquitetos de software, engenheiros de software testadores e usuários classificados como usuários fornecedores.</w:t>
-      </w:r>
-    </w:p>
-    <w:p>
-      <w:pPr>
-        <w:spacing w:line="242" w:lineRule="auto"/>
-        <w:jc w:val="both"/>
         <w:sectPr>
           <w:pgSz w:w="12240" w:h="15840"/>
           <w:pgMar w:top="1120" w:right="1380" w:bottom="1020" w:left="1660" w:header="914" w:footer="836" w:gutter="0"/>
           <w:cols w:space="720"/>
         </w:sectPr>
       </w:pPr>
+      <w:r>
+        <w:t>Este documento destina-se aos arquitetos de software, engenheiros de software testadores e usuários classificados como usuários fornecedores.</w:t>
+      </w:r>
     </w:p>
     <w:p>
       <w:pPr>
@@ -2379,7 +2460,7 @@
               </wp:inline>
             </w:drawing>
           </mc:Choice>
-          <mc:Fallback xmlns:mo="http://schemas.microsoft.com/office/mac/office/2008/main" xmlns:mv="urn:schemas-microsoft-com:mac:vml">
+          <mc:Fallback xmlns:mv="urn:schemas-microsoft-com:mac:vml" xmlns:mo="http://schemas.microsoft.com/office/mac/office/2008/main">
             <w:pict>
               <v:group w14:anchorId="1E75BFC5" id="Group_x0020_8" o:spid="_x0000_s1026" style="width:434.95pt;height:2.2pt;mso-position-horizontal-relative:char;mso-position-vertical-relative:line" coordsize="8699,44" o:gfxdata="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">
                 <v:line id="Line_x0020_9" o:spid="_x0000_s1027" style="position:absolute;visibility:visible;mso-wrap-style:square" from="0,22" to="8699,22" o:connectortype="straight" o:gfxdata="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" strokecolor="#1f487c" strokeweight="2.16pt"/>
@@ -2412,7 +2493,55 @@
         <w:rPr>
           <w:sz w:val="19"/>
         </w:rPr>
-        <w:t>Este documento contém a especificação de requisitos para o aplicativo mobile e front end, que divulgará os pacotes de viagens da agência CodeTur. Com o aplicativo em mão o cliente terá condições de divulgar a todos os interessados as informações sobre os seus pacotes de viagens.</w:t>
+        <w:t>Este documento contém a especificação de requi</w:t>
+      </w:r>
+      <w:r>
+        <w:rPr>
+          <w:sz w:val="19"/>
+        </w:rPr>
+        <w:t>sitos para o aplicativo mobile, web</w:t>
+      </w:r>
+      <w:r>
+        <w:rPr>
+          <w:sz w:val="19"/>
+        </w:rPr>
+        <w:t xml:space="preserve">, que divulgará os </w:t>
+      </w:r>
+      <w:r>
+        <w:rPr>
+          <w:sz w:val="19"/>
+        </w:rPr>
+        <w:t>imóveis</w:t>
+      </w:r>
+      <w:r>
+        <w:rPr>
+          <w:sz w:val="19"/>
+        </w:rPr>
+        <w:t xml:space="preserve"> da agência </w:t>
+      </w:r>
+      <w:r>
+        <w:rPr>
+          <w:sz w:val="19"/>
+        </w:rPr>
+        <w:t>imobiliária Codemínio</w:t>
+      </w:r>
+      <w:r>
+        <w:rPr>
+          <w:sz w:val="19"/>
+        </w:rPr>
+        <w:t xml:space="preserve">. Com o aplicativo em mão o cliente terá condições de divulgar a todos os interessados as informações sobre os seus </w:t>
+      </w:r>
+      <w:r>
+        <w:rPr>
+          <w:sz w:val="19"/>
+        </w:rPr>
+        <w:t>imóveis</w:t>
+      </w:r>
+      <w:r>
+        <w:rPr>
+          <w:sz w:val="19"/>
+        </w:rPr>
+        <w:t>.</w:t>
       </w:r>
     </w:p>
     <w:p>
@@ -2480,7 +2609,49 @@
         <w:rPr>
           <w:sz w:val="19"/>
         </w:rPr>
-        <w:t>Atualmente o cliente oferece e divulga seus pacotes de viagens através de panfletos que além de ter o alcance reduzido, gera custos de impressão e distribuição.</w:t>
+        <w:t xml:space="preserve">Atualmente o cliente </w:t>
+      </w:r>
+      <w:r>
+        <w:rPr>
+          <w:sz w:val="19"/>
+        </w:rPr>
+        <w:t>pretend</w:t>
+      </w:r>
+      <w:r>
+        <w:rPr>
+          <w:sz w:val="19"/>
+        </w:rPr>
+        <w:t xml:space="preserve">e divulga seus </w:t>
+      </w:r>
+      <w:r>
+        <w:rPr>
+          <w:sz w:val="19"/>
+        </w:rPr>
+        <w:t xml:space="preserve">imóveis </w:t>
+      </w:r>
+      <w:r>
+        <w:rPr>
+          <w:sz w:val="19"/>
+        </w:rPr>
+        <w:t xml:space="preserve">através de </w:t>
+      </w:r>
+      <w:r>
+        <w:rPr>
+          <w:sz w:val="19"/>
+        </w:rPr>
+        <w:t xml:space="preserve">um aplicativo mobile </w:t>
+      </w:r>
+      <w:r>
+        <w:rPr>
+          <w:sz w:val="19"/>
+        </w:rPr>
+        <w:t xml:space="preserve">que além </w:t>
+      </w:r>
+      <w:r>
+        <w:rPr>
+          <w:sz w:val="19"/>
+        </w:rPr>
+        <w:t>evitar custos, facilita o contato com os vendedores.</w:t>
       </w:r>
     </w:p>
     <w:p>
@@ -2774,7 +2945,19 @@
               <w:rPr>
                 <w:sz w:val="20"/>
               </w:rPr>
-              <w:t>Será desenvolvido um sistema web para gerenciar o aplicativo que possibilite o gerenciamento de pacotes.</w:t>
+              <w:t xml:space="preserve">Será desenvolvido um sistema web para gerenciar o aplicativo que possibilite o gerenciamento </w:t>
+            </w:r>
+            <w:r>
+              <w:rPr>
+                <w:sz w:val="20"/>
+              </w:rPr>
+              <w:t>dos imóveis</w:t>
+            </w:r>
+            <w:r>
+              <w:rPr>
+                <w:sz w:val="20"/>
+              </w:rPr>
+              <w:t>.</w:t>
             </w:r>
           </w:p>
         </w:tc>
@@ -2839,6 +3022,70 @@
                 <w:sz w:val="20"/>
               </w:rPr>
               <w:t>Será desenvolvida uma API para integração do Front End com o App.</w:t>
+            </w:r>
+          </w:p>
+        </w:tc>
+      </w:tr>
+      <w:tr>
+        <w:trPr>
+          <w:trHeight w:val="380"/>
+        </w:trPr>
+        <w:tc>
+          <w:tcPr>
+            <w:tcW w:w="629" w:type="dxa"/>
+          </w:tcPr>
+          <w:p>
+            <w:pPr>
+              <w:pStyle w:val="TableParagraph"/>
+              <w:rPr>
+                <w:sz w:val="20"/>
+              </w:rPr>
+            </w:pPr>
+            <w:r>
+              <w:rPr>
+                <w:sz w:val="20"/>
+              </w:rPr>
+              <w:t>4</w:t>
+            </w:r>
+          </w:p>
+        </w:tc>
+        <w:tc>
+          <w:tcPr>
+            <w:tcW w:w="3759" w:type="dxa"/>
+          </w:tcPr>
+          <w:p>
+            <w:pPr>
+              <w:pStyle w:val="TableParagraph"/>
+              <w:rPr>
+                <w:sz w:val="20"/>
+              </w:rPr>
+            </w:pPr>
+            <w:r>
+              <w:rPr>
+                <w:sz w:val="20"/>
+              </w:rPr>
+              <w:t>Identidade visual</w:t>
+            </w:r>
+          </w:p>
+        </w:tc>
+        <w:tc>
+          <w:tcPr>
+            <w:tcW w:w="4244" w:type="dxa"/>
+          </w:tcPr>
+          <w:p>
+            <w:pPr>
+              <w:pStyle w:val="TableParagraph"/>
+              <w:ind w:right="97"/>
+              <w:jc w:val="both"/>
+              <w:rPr>
+                <w:sz w:val="20"/>
+              </w:rPr>
+            </w:pPr>
+            <w:r>
+              <w:rPr>
+                <w:sz w:val="20"/>
+              </w:rPr>
+              <w:t>Será criada uma logotipo da empresa, e a identidade visual da aplicação.</w:t>
             </w:r>
           </w:p>
         </w:tc>
@@ -3171,7 +3418,31 @@
                 <w:i/>
                 <w:sz w:val="21"/>
               </w:rPr>
-              <w:t>Possui acesso as funcionalidades de visualização, cadastro e edição dos pacotes no sistema web</w:t>
+              <w:t xml:space="preserve">Possui acesso as funcionalidades de visualização, cadastro e </w:t>
+            </w:r>
+            <w:r>
+              <w:rPr>
+                <w:rFonts w:ascii="Tahoma" w:hAnsi="Tahoma"/>
+                <w:i/>
+                <w:sz w:val="21"/>
+              </w:rPr>
+              <w:t xml:space="preserve">dos imóveis </w:t>
+            </w:r>
+            <w:r>
+              <w:rPr>
+                <w:rFonts w:ascii="Tahoma" w:hAnsi="Tahoma"/>
+                <w:i/>
+                <w:sz w:val="21"/>
+              </w:rPr>
+              <w:t>no sistema web</w:t>
+            </w:r>
+            <w:r>
+              <w:rPr>
+                <w:rFonts w:ascii="Tahoma" w:hAnsi="Tahoma"/>
+                <w:i/>
+                <w:sz w:val="21"/>
+              </w:rPr>
+              <w:t>.</w:t>
             </w:r>
           </w:p>
         </w:tc>
@@ -3248,7 +3519,31 @@
                 <w:i/>
                 <w:sz w:val="21"/>
               </w:rPr>
-              <w:t>Possui acesso somente a visualização dos pacotes pelo aplicativo</w:t>
+              <w:t xml:space="preserve">Possui acesso somente a visualização dos </w:t>
+            </w:r>
+            <w:r>
+              <w:rPr>
+                <w:rFonts w:ascii="Tahoma" w:hAnsi="Tahoma"/>
+                <w:i/>
+                <w:sz w:val="21"/>
+              </w:rPr>
+              <w:t xml:space="preserve">imóveis </w:t>
+            </w:r>
+            <w:r>
+              <w:rPr>
+                <w:rFonts w:ascii="Tahoma" w:hAnsi="Tahoma"/>
+                <w:i/>
+                <w:sz w:val="21"/>
+              </w:rPr>
+              <w:t>pelo aplicativo</w:t>
+            </w:r>
+            <w:r>
+              <w:rPr>
+                <w:rFonts w:ascii="Tahoma" w:hAnsi="Tahoma"/>
+                <w:i/>
+                <w:sz w:val="21"/>
+              </w:rPr>
+              <w:t>, e contatar os  vendedores preenchendo um formulário.</w:t>
             </w:r>
           </w:p>
         </w:tc>
@@ -3460,7 +3755,7 @@
               </wp:inline>
             </w:drawing>
           </mc:Choice>
-          <mc:Fallback xmlns:mo="http://schemas.microsoft.com/office/mac/office/2008/main" xmlns:mv="urn:schemas-microsoft-com:mac:vml">
+          <mc:Fallback xmlns:mv="urn:schemas-microsoft-com:mac:vml" xmlns:mo="http://schemas.microsoft.com/office/mac/office/2008/main">
             <w:pict>
               <v:group w14:anchorId="1451D065" id="Group_x0020_6" o:spid="_x0000_s1026" style="width:434.95pt;height:2.2pt;mso-position-horizontal-relative:char;mso-position-vertical-relative:line" coordsize="8699,44" o:gfxdata="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">
                 <v:line id="Line_x0020_7" o:spid="_x0000_s1027" style="position:absolute;visibility:visible;mso-wrap-style:square" from="0,22" to="8699,22" o:connectortype="straight" o:gfxdata="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" strokecolor="#1f487c" strokeweight="2.16pt"/>
@@ -3707,7 +4002,13 @@
               <w:rPr>
                 <w:sz w:val="20"/>
               </w:rPr>
-              <w:t>Listar Pacotes de Viagens</w:t>
+              <w:t xml:space="preserve">Listar </w:t>
+            </w:r>
+            <w:r>
+              <w:rPr>
+                <w:sz w:val="20"/>
+              </w:rPr>
+              <w:t>Imóveis</w:t>
             </w:r>
           </w:p>
         </w:tc>
@@ -3774,7 +4075,13 @@
               <w:rPr>
                 <w:sz w:val="20"/>
               </w:rPr>
-              <w:t>Exibir Tela de Descrição de Pacotes</w:t>
+              <w:t xml:space="preserve">Exibir Tela de Descrição de </w:t>
+            </w:r>
+            <w:r>
+              <w:rPr>
+                <w:sz w:val="20"/>
+              </w:rPr>
+              <w:t>um imóvel</w:t>
             </w:r>
           </w:p>
         </w:tc>
@@ -3909,7 +4216,13 @@
               <w:rPr>
                 <w:sz w:val="20"/>
               </w:rPr>
-              <w:t>Cadastrar Pacote</w:t>
+              <w:t xml:space="preserve">Cadastrar </w:t>
+            </w:r>
+            <w:r>
+              <w:rPr>
+                <w:sz w:val="20"/>
+              </w:rPr>
+              <w:t>imóvel</w:t>
             </w:r>
           </w:p>
         </w:tc>
@@ -3976,7 +4289,7 @@
               <w:rPr>
                 <w:sz w:val="20"/>
               </w:rPr>
-              <w:t>Editar Pacote</w:t>
+              <w:t>Editar o estado do imóvel (alugado/comprado ou não alugado/comprado).</w:t>
             </w:r>
           </w:p>
         </w:tc>
@@ -4013,776 +4326,6 @@
       </w:pPr>
       <w:bookmarkStart w:id="10" w:name="_bookmark10"/>
       <w:bookmarkEnd w:id="10"/>
-    </w:p>
-    <w:p>
-      <w:pPr>
-        <w:pStyle w:val="Corpodetexto"/>
-        <w:spacing w:before="3"/>
-        <w:rPr>
-          <w:sz w:val="16"/>
-        </w:rPr>
-      </w:pPr>
-      <w:r>
-        <w:rPr>
-          <w:b/>
-          <w:sz w:val="16"/>
-        </w:rPr>
-        <w:t>RF001</w:t>
-      </w:r>
-      <w:r>
-        <w:rPr>
-          <w:sz w:val="16"/>
-        </w:rPr>
-        <w:t xml:space="preserve"> – Listar Pacotes de Viagens</w:t>
-      </w:r>
-    </w:p>
-    <w:p>
-      <w:pPr>
-        <w:pStyle w:val="Corpodetexto"/>
-        <w:spacing w:before="3"/>
-        <w:rPr>
-          <w:sz w:val="16"/>
-        </w:rPr>
-      </w:pPr>
-      <w:r>
-        <w:rPr>
-          <w:b/>
-          <w:sz w:val="16"/>
-        </w:rPr>
-        <w:t>Descrição</w:t>
-      </w:r>
-      <w:r>
-        <w:rPr>
-          <w:sz w:val="16"/>
-        </w:rPr>
-        <w:t xml:space="preserve"> – Lista os pacotes de viagens recebidos da Api</w:t>
-      </w:r>
-    </w:p>
-    <w:p>
-      <w:pPr>
-        <w:pStyle w:val="Corpodetexto"/>
-        <w:spacing w:before="3"/>
-        <w:rPr>
-          <w:sz w:val="16"/>
-        </w:rPr>
-      </w:pPr>
-      <w:r>
-        <w:rPr>
-          <w:b/>
-          <w:sz w:val="16"/>
-        </w:rPr>
-        <w:t>Entrada</w:t>
-      </w:r>
-      <w:r>
-        <w:rPr>
-          <w:sz w:val="16"/>
-        </w:rPr>
-        <w:t xml:space="preserve"> – </w:t>
-      </w:r>
-    </w:p>
-    <w:p>
-      <w:pPr>
-        <w:pStyle w:val="Corpodetexto"/>
-        <w:spacing w:before="3"/>
-        <w:rPr>
-          <w:sz w:val="16"/>
-        </w:rPr>
-      </w:pPr>
-      <w:r>
-        <w:rPr>
-          <w:b/>
-          <w:sz w:val="16"/>
-        </w:rPr>
-        <w:t>Processo</w:t>
-      </w:r>
-      <w:r>
-        <w:rPr>
-          <w:sz w:val="16"/>
-        </w:rPr>
-        <w:t xml:space="preserve"> – Listar Pacotes de Viagens</w:t>
-      </w:r>
-    </w:p>
-    <w:p>
-      <w:pPr>
-        <w:pStyle w:val="Corpodetexto"/>
-        <w:pBdr>
-          <w:bottom w:val="single" w:sz="12" w:space="1" w:color="auto"/>
-        </w:pBdr>
-        <w:spacing w:before="3"/>
-        <w:rPr>
-          <w:sz w:val="16"/>
-        </w:rPr>
-      </w:pPr>
-      <w:r>
-        <w:rPr>
-          <w:b/>
-          <w:sz w:val="16"/>
-        </w:rPr>
-        <w:t>Saída</w:t>
-      </w:r>
-      <w:r>
-        <w:rPr>
-          <w:sz w:val="16"/>
-        </w:rPr>
-        <w:t xml:space="preserve"> – Listagem dos dados informados acima (Título, Imagem, Data, Preço)</w:t>
-      </w:r>
-    </w:p>
-    <w:p>
-      <w:pPr>
-        <w:pStyle w:val="Corpodetexto"/>
-        <w:pBdr>
-          <w:bottom w:val="single" w:sz="12" w:space="1" w:color="auto"/>
-        </w:pBdr>
-        <w:spacing w:before="3"/>
-        <w:rPr>
-          <w:sz w:val="18"/>
-        </w:rPr>
-      </w:pPr>
-    </w:p>
-    <w:p>
-      <w:pPr>
-        <w:pStyle w:val="Corpodetexto"/>
-        <w:spacing w:before="3"/>
-        <w:rPr>
-          <w:sz w:val="18"/>
-        </w:rPr>
-      </w:pPr>
-    </w:p>
-    <w:p>
-      <w:pPr>
-        <w:pStyle w:val="Corpodetexto"/>
-        <w:spacing w:before="3"/>
-        <w:rPr>
-          <w:sz w:val="18"/>
-        </w:rPr>
-      </w:pPr>
-    </w:p>
-    <w:p>
-      <w:pPr>
-        <w:pStyle w:val="Corpodetexto"/>
-        <w:spacing w:before="3"/>
-        <w:rPr>
-          <w:sz w:val="16"/>
-        </w:rPr>
-      </w:pPr>
-      <w:r>
-        <w:rPr>
-          <w:b/>
-          <w:sz w:val="16"/>
-        </w:rPr>
-        <w:t>RF001</w:t>
-      </w:r>
-      <w:r>
-        <w:rPr>
-          <w:sz w:val="16"/>
-        </w:rPr>
-        <w:t xml:space="preserve"> – Listar Pacotes de Viagens</w:t>
-      </w:r>
-    </w:p>
-    <w:p>
-      <w:pPr>
-        <w:pStyle w:val="Corpodetexto"/>
-        <w:spacing w:before="3"/>
-        <w:rPr>
-          <w:sz w:val="16"/>
-        </w:rPr>
-      </w:pPr>
-      <w:r>
-        <w:rPr>
-          <w:b/>
-          <w:sz w:val="16"/>
-        </w:rPr>
-        <w:t>Descrição</w:t>
-      </w:r>
-      <w:r>
-        <w:rPr>
-          <w:sz w:val="16"/>
-        </w:rPr>
-        <w:t xml:space="preserve"> – Lista os pacotes de viagens recebidos da Api</w:t>
-      </w:r>
-    </w:p>
-    <w:p>
-      <w:pPr>
-        <w:pStyle w:val="Corpodetexto"/>
-        <w:spacing w:before="3"/>
-        <w:rPr>
-          <w:sz w:val="16"/>
-        </w:rPr>
-      </w:pPr>
-      <w:r>
-        <w:rPr>
-          <w:b/>
-          <w:sz w:val="16"/>
-        </w:rPr>
-        <w:t>Entrada</w:t>
-      </w:r>
-      <w:r>
-        <w:rPr>
-          <w:sz w:val="16"/>
-        </w:rPr>
-        <w:t xml:space="preserve"> – </w:t>
-      </w:r>
-    </w:p>
-    <w:p>
-      <w:pPr>
-        <w:pStyle w:val="Corpodetexto"/>
-        <w:spacing w:before="3"/>
-        <w:rPr>
-          <w:sz w:val="16"/>
-        </w:rPr>
-      </w:pPr>
-      <w:r>
-        <w:rPr>
-          <w:b/>
-          <w:sz w:val="16"/>
-        </w:rPr>
-        <w:t>Processo</w:t>
-      </w:r>
-      <w:r>
-        <w:rPr>
-          <w:sz w:val="16"/>
-        </w:rPr>
-        <w:t xml:space="preserve"> – Listar Pacotes de Viagens</w:t>
-      </w:r>
-    </w:p>
-    <w:p>
-      <w:pPr>
-        <w:pStyle w:val="Corpodetexto"/>
-        <w:pBdr>
-          <w:bottom w:val="single" w:sz="12" w:space="1" w:color="auto"/>
-        </w:pBdr>
-        <w:spacing w:before="3"/>
-        <w:rPr>
-          <w:sz w:val="16"/>
-        </w:rPr>
-      </w:pPr>
-      <w:r>
-        <w:rPr>
-          <w:b/>
-          <w:sz w:val="16"/>
-        </w:rPr>
-        <w:t>Saída</w:t>
-      </w:r>
-      <w:r>
-        <w:rPr>
-          <w:sz w:val="16"/>
-        </w:rPr>
-        <w:t xml:space="preserve"> – Listagem dos dados informados acima (Título, Imagem, Data, Preço)</w:t>
-      </w:r>
-    </w:p>
-    <w:p>
-      <w:pPr>
-        <w:pStyle w:val="Corpodetexto"/>
-        <w:pBdr>
-          <w:bottom w:val="single" w:sz="12" w:space="1" w:color="auto"/>
-        </w:pBdr>
-        <w:spacing w:before="3"/>
-        <w:rPr>
-          <w:sz w:val="18"/>
-        </w:rPr>
-      </w:pPr>
-    </w:p>
-    <w:p>
-      <w:pPr>
-        <w:pStyle w:val="Corpodetexto"/>
-        <w:spacing w:before="3"/>
-        <w:rPr>
-          <w:sz w:val="18"/>
-        </w:rPr>
-      </w:pPr>
-    </w:p>
-    <w:p>
-      <w:pPr>
-        <w:pStyle w:val="Corpodetexto"/>
-        <w:spacing w:before="3"/>
-        <w:rPr>
-          <w:sz w:val="18"/>
-        </w:rPr>
-      </w:pPr>
-    </w:p>
-    <w:p>
-      <w:pPr>
-        <w:pStyle w:val="Corpodetexto"/>
-        <w:spacing w:before="3"/>
-        <w:rPr>
-          <w:sz w:val="16"/>
-        </w:rPr>
-      </w:pPr>
-      <w:r>
-        <w:rPr>
-          <w:b/>
-          <w:sz w:val="16"/>
-        </w:rPr>
-        <w:t>RF001</w:t>
-      </w:r>
-      <w:r>
-        <w:rPr>
-          <w:sz w:val="16"/>
-        </w:rPr>
-        <w:t xml:space="preserve"> – Listar Pacotes de Viagens</w:t>
-      </w:r>
-    </w:p>
-    <w:p>
-      <w:pPr>
-        <w:pStyle w:val="Corpodetexto"/>
-        <w:spacing w:before="3"/>
-        <w:rPr>
-          <w:sz w:val="16"/>
-        </w:rPr>
-      </w:pPr>
-      <w:r>
-        <w:rPr>
-          <w:b/>
-          <w:sz w:val="16"/>
-        </w:rPr>
-        <w:t>Descrição</w:t>
-      </w:r>
-      <w:r>
-        <w:rPr>
-          <w:sz w:val="16"/>
-        </w:rPr>
-        <w:t xml:space="preserve"> – Lista os pacotes de viagens recebidos da Api</w:t>
-      </w:r>
-    </w:p>
-    <w:p>
-      <w:pPr>
-        <w:pStyle w:val="Corpodetexto"/>
-        <w:spacing w:before="3"/>
-        <w:rPr>
-          <w:sz w:val="16"/>
-        </w:rPr>
-      </w:pPr>
-      <w:r>
-        <w:rPr>
-          <w:b/>
-          <w:sz w:val="16"/>
-        </w:rPr>
-        <w:t>Entrada</w:t>
-      </w:r>
-      <w:r>
-        <w:rPr>
-          <w:sz w:val="16"/>
-        </w:rPr>
-        <w:t xml:space="preserve"> – </w:t>
-      </w:r>
-    </w:p>
-    <w:p>
-      <w:pPr>
-        <w:pStyle w:val="Corpodetexto"/>
-        <w:spacing w:before="3"/>
-        <w:rPr>
-          <w:sz w:val="16"/>
-        </w:rPr>
-      </w:pPr>
-      <w:r>
-        <w:rPr>
-          <w:b/>
-          <w:sz w:val="16"/>
-        </w:rPr>
-        <w:t>Processo</w:t>
-      </w:r>
-      <w:r>
-        <w:rPr>
-          <w:sz w:val="16"/>
-        </w:rPr>
-        <w:t xml:space="preserve"> – Listar Pacotes de Viagens</w:t>
-      </w:r>
-    </w:p>
-    <w:p>
-      <w:pPr>
-        <w:pStyle w:val="Corpodetexto"/>
-        <w:pBdr>
-          <w:bottom w:val="single" w:sz="12" w:space="1" w:color="auto"/>
-        </w:pBdr>
-        <w:spacing w:before="3"/>
-        <w:rPr>
-          <w:sz w:val="16"/>
-        </w:rPr>
-      </w:pPr>
-      <w:r>
-        <w:rPr>
-          <w:b/>
-          <w:sz w:val="16"/>
-        </w:rPr>
-        <w:t>Saída</w:t>
-      </w:r>
-      <w:r>
-        <w:rPr>
-          <w:sz w:val="16"/>
-        </w:rPr>
-        <w:t xml:space="preserve"> – Listagem dos dados informados acima (Título, Imagem, Data, Preço)</w:t>
-      </w:r>
-    </w:p>
-    <w:p>
-      <w:pPr>
-        <w:pStyle w:val="Corpodetexto"/>
-        <w:pBdr>
-          <w:bottom w:val="single" w:sz="12" w:space="1" w:color="auto"/>
-        </w:pBdr>
-        <w:spacing w:before="3"/>
-        <w:rPr>
-          <w:sz w:val="18"/>
-        </w:rPr>
-      </w:pPr>
-    </w:p>
-    <w:p>
-      <w:pPr>
-        <w:pStyle w:val="Corpodetexto"/>
-        <w:spacing w:before="3"/>
-        <w:rPr>
-          <w:sz w:val="18"/>
-        </w:rPr>
-      </w:pPr>
-    </w:p>
-    <w:p>
-      <w:pPr>
-        <w:pStyle w:val="Corpodetexto"/>
-        <w:spacing w:before="3"/>
-        <w:rPr>
-          <w:sz w:val="18"/>
-        </w:rPr>
-      </w:pPr>
-    </w:p>
-    <w:p>
-      <w:pPr>
-        <w:pStyle w:val="Corpodetexto"/>
-        <w:spacing w:before="3"/>
-        <w:rPr>
-          <w:sz w:val="16"/>
-        </w:rPr>
-      </w:pPr>
-      <w:r>
-        <w:rPr>
-          <w:b/>
-          <w:sz w:val="16"/>
-        </w:rPr>
-        <w:t>RF00</w:t>
-      </w:r>
-      <w:r>
-        <w:rPr>
-          <w:b/>
-          <w:sz w:val="16"/>
-        </w:rPr>
-        <w:t>4</w:t>
-      </w:r>
-      <w:r>
-        <w:rPr>
-          <w:sz w:val="16"/>
-        </w:rPr>
-        <w:t xml:space="preserve"> – </w:t>
-      </w:r>
-      <w:r>
-        <w:rPr>
-          <w:sz w:val="16"/>
-        </w:rPr>
-        <w:t>Cadastrar Pacotes</w:t>
-      </w:r>
-    </w:p>
-    <w:p>
-      <w:pPr>
-        <w:pStyle w:val="Corpodetexto"/>
-        <w:spacing w:before="3"/>
-        <w:rPr>
-          <w:sz w:val="16"/>
-        </w:rPr>
-      </w:pPr>
-      <w:r>
-        <w:rPr>
-          <w:b/>
-          <w:sz w:val="16"/>
-        </w:rPr>
-        <w:t>Descrição</w:t>
-      </w:r>
-      <w:r>
-        <w:rPr>
-          <w:sz w:val="16"/>
-        </w:rPr>
-        <w:t xml:space="preserve"> – </w:t>
-      </w:r>
-      <w:r>
-        <w:rPr>
-          <w:sz w:val="16"/>
-        </w:rPr>
-        <w:t>Somente o administrador poderá cadastrar o pacote</w:t>
-      </w:r>
-    </w:p>
-    <w:p>
-      <w:pPr>
-        <w:pStyle w:val="Corpodetexto"/>
-        <w:spacing w:before="3"/>
-        <w:rPr>
-          <w:sz w:val="16"/>
-        </w:rPr>
-      </w:pPr>
-      <w:r>
-        <w:rPr>
-          <w:b/>
-          <w:sz w:val="16"/>
-        </w:rPr>
-        <w:t>Entrada</w:t>
-      </w:r>
-      <w:r>
-        <w:rPr>
-          <w:sz w:val="16"/>
-        </w:rPr>
-        <w:t xml:space="preserve"> – </w:t>
-      </w:r>
-      <w:r>
-        <w:rPr>
-          <w:sz w:val="16"/>
-        </w:rPr>
-        <w:t>Título, Imagem, Data, Descrição, Preço, Status</w:t>
-      </w:r>
-    </w:p>
-    <w:p>
-      <w:pPr>
-        <w:pStyle w:val="Corpodetexto"/>
-        <w:spacing w:before="3"/>
-        <w:rPr>
-          <w:sz w:val="16"/>
-        </w:rPr>
-      </w:pPr>
-      <w:r>
-        <w:rPr>
-          <w:b/>
-          <w:sz w:val="16"/>
-        </w:rPr>
-        <w:t>Processo</w:t>
-      </w:r>
-      <w:r>
-        <w:rPr>
-          <w:sz w:val="16"/>
-        </w:rPr>
-        <w:t xml:space="preserve"> –</w:t>
-      </w:r>
-      <w:r>
-        <w:rPr>
-          <w:sz w:val="16"/>
-        </w:rPr>
-        <w:t xml:space="preserve"> Cadastra os dados do Pacote no banco de dados</w:t>
-      </w:r>
-    </w:p>
-    <w:p>
-      <w:pPr>
-        <w:pStyle w:val="Corpodetexto"/>
-        <w:pBdr>
-          <w:bottom w:val="single" w:sz="12" w:space="1" w:color="auto"/>
-        </w:pBdr>
-        <w:spacing w:before="3"/>
-        <w:rPr>
-          <w:sz w:val="16"/>
-        </w:rPr>
-      </w:pPr>
-      <w:r>
-        <w:rPr>
-          <w:b/>
-          <w:sz w:val="16"/>
-        </w:rPr>
-        <w:t>Saída</w:t>
-      </w:r>
-      <w:r>
-        <w:rPr>
-          <w:sz w:val="16"/>
-        </w:rPr>
-        <w:t xml:space="preserve"> –</w:t>
-      </w:r>
-      <w:r>
-        <w:rPr>
-          <w:sz w:val="16"/>
-        </w:rPr>
-        <w:t xml:space="preserve"> Mensagem de confirmação de cadastro bem sucedido caso tenha sido efetuada com sucesso, senão mensagem de erro.</w:t>
-      </w:r>
-    </w:p>
-    <w:p>
-      <w:pPr>
-        <w:pStyle w:val="Corpodetexto"/>
-        <w:pBdr>
-          <w:bottom w:val="single" w:sz="12" w:space="1" w:color="auto"/>
-        </w:pBdr>
-        <w:spacing w:before="3"/>
-        <w:rPr>
-          <w:sz w:val="18"/>
-        </w:rPr>
-      </w:pPr>
-    </w:p>
-    <w:p>
-      <w:pPr>
-        <w:pStyle w:val="Corpodetexto"/>
-        <w:spacing w:before="3"/>
-        <w:rPr>
-          <w:sz w:val="18"/>
-        </w:rPr>
-      </w:pPr>
-    </w:p>
-    <w:p>
-      <w:pPr>
-        <w:pStyle w:val="Corpodetexto"/>
-        <w:spacing w:before="3"/>
-        <w:rPr>
-          <w:sz w:val="18"/>
-        </w:rPr>
-      </w:pPr>
-    </w:p>
-    <w:p>
-      <w:pPr>
-        <w:pStyle w:val="Corpodetexto"/>
-        <w:spacing w:before="3"/>
-        <w:rPr>
-          <w:sz w:val="16"/>
-        </w:rPr>
-      </w:pPr>
-      <w:r>
-        <w:rPr>
-          <w:b/>
-          <w:sz w:val="16"/>
-        </w:rPr>
-        <w:t>RF001</w:t>
-      </w:r>
-      <w:r>
-        <w:rPr>
-          <w:sz w:val="16"/>
-        </w:rPr>
-        <w:t xml:space="preserve"> – Listar Pacotes de Viagens</w:t>
-      </w:r>
-    </w:p>
-    <w:p>
-      <w:pPr>
-        <w:pStyle w:val="Corpodetexto"/>
-        <w:spacing w:before="3"/>
-        <w:rPr>
-          <w:sz w:val="16"/>
-        </w:rPr>
-      </w:pPr>
-      <w:r>
-        <w:rPr>
-          <w:b/>
-          <w:sz w:val="16"/>
-        </w:rPr>
-        <w:t>Descrição</w:t>
-      </w:r>
-      <w:r>
-        <w:rPr>
-          <w:sz w:val="16"/>
-        </w:rPr>
-        <w:t xml:space="preserve"> – Lista os pacotes de viagens recebidos da Api</w:t>
-      </w:r>
-    </w:p>
-    <w:p>
-      <w:pPr>
-        <w:pStyle w:val="Corpodetexto"/>
-        <w:spacing w:before="3"/>
-        <w:rPr>
-          <w:sz w:val="16"/>
-        </w:rPr>
-      </w:pPr>
-      <w:r>
-        <w:rPr>
-          <w:b/>
-          <w:sz w:val="16"/>
-        </w:rPr>
-        <w:t>Entrada</w:t>
-      </w:r>
-      <w:r>
-        <w:rPr>
-          <w:sz w:val="16"/>
-        </w:rPr>
-        <w:t xml:space="preserve"> – </w:t>
-      </w:r>
-    </w:p>
-    <w:p>
-      <w:pPr>
-        <w:pStyle w:val="Corpodetexto"/>
-        <w:spacing w:before="3"/>
-        <w:rPr>
-          <w:sz w:val="16"/>
-        </w:rPr>
-      </w:pPr>
-      <w:r>
-        <w:rPr>
-          <w:b/>
-          <w:sz w:val="16"/>
-        </w:rPr>
-        <w:t>Processo</w:t>
-      </w:r>
-      <w:r>
-        <w:rPr>
-          <w:sz w:val="16"/>
-        </w:rPr>
-        <w:t xml:space="preserve"> – Listar Pacotes de Viagens</w:t>
-      </w:r>
-    </w:p>
-    <w:p>
-      <w:pPr>
-        <w:pStyle w:val="Corpodetexto"/>
-        <w:pBdr>
-          <w:bottom w:val="single" w:sz="12" w:space="1" w:color="auto"/>
-        </w:pBdr>
-        <w:spacing w:before="3"/>
-        <w:rPr>
-          <w:sz w:val="16"/>
-        </w:rPr>
-      </w:pPr>
-      <w:r>
-        <w:rPr>
-          <w:b/>
-          <w:sz w:val="16"/>
-        </w:rPr>
-        <w:t>Saída</w:t>
-      </w:r>
-      <w:r>
-        <w:rPr>
-          <w:sz w:val="16"/>
-        </w:rPr>
-        <w:t xml:space="preserve"> – Listagem dos dados informados acima (Título, Imagem, Data, Preço)</w:t>
-      </w:r>
-    </w:p>
-    <w:p>
-      <w:pPr>
-        <w:pStyle w:val="Corpodetexto"/>
-        <w:pBdr>
-          <w:bottom w:val="single" w:sz="12" w:space="1" w:color="auto"/>
-        </w:pBdr>
-        <w:spacing w:before="3"/>
-        <w:rPr>
-          <w:sz w:val="18"/>
-        </w:rPr>
-      </w:pPr>
-    </w:p>
-    <w:p>
-      <w:pPr>
-        <w:pStyle w:val="Corpodetexto"/>
-        <w:spacing w:before="3"/>
-        <w:rPr>
-          <w:sz w:val="18"/>
-        </w:rPr>
-      </w:pPr>
-    </w:p>
-    <w:p>
-      <w:pPr>
-        <w:pStyle w:val="Corpodetexto"/>
-        <w:spacing w:before="3"/>
-        <w:rPr>
-          <w:sz w:val="18"/>
-        </w:rPr>
-      </w:pPr>
-    </w:p>
-    <w:p>
-      <w:pPr>
-        <w:pStyle w:val="Corpodetexto"/>
-        <w:spacing w:before="3"/>
-        <w:rPr>
-          <w:sz w:val="18"/>
-        </w:rPr>
-      </w:pPr>
-    </w:p>
-    <w:p>
-      <w:pPr>
-        <w:pStyle w:val="Corpodetexto"/>
-        <w:spacing w:before="3"/>
-        <w:rPr>
-          <w:sz w:val="18"/>
-        </w:rPr>
-      </w:pPr>
     </w:p>
     <w:p>
       <w:pPr>
@@ -4984,7 +4527,7 @@
               <w:rPr>
                 <w:sz w:val="20"/>
               </w:rPr>
-              <w:t>A senha deve ser criptografada</w:t>
+              <w:t>Usuário pré-definido</w:t>
             </w:r>
           </w:p>
         </w:tc>
@@ -5006,71 +4549,6 @@
                 <w:sz w:val="20"/>
               </w:rPr>
               <w:t>Segurança</w:t>
-            </w:r>
-          </w:p>
-        </w:tc>
-      </w:tr>
-      <w:tr>
-        <w:trPr>
-          <w:trHeight w:val="253"/>
-        </w:trPr>
-        <w:tc>
-          <w:tcPr>
-            <w:tcW w:w="1139" w:type="dxa"/>
-          </w:tcPr>
-          <w:p>
-            <w:pPr>
-              <w:pStyle w:val="TableParagraph"/>
-              <w:rPr>
-                <w:sz w:val="20"/>
-              </w:rPr>
-            </w:pPr>
-            <w:r>
-              <w:rPr>
-                <w:sz w:val="20"/>
-              </w:rPr>
-              <w:t>RNF002</w:t>
-            </w:r>
-          </w:p>
-        </w:tc>
-        <w:tc>
-          <w:tcPr>
-            <w:tcW w:w="5533" w:type="dxa"/>
-          </w:tcPr>
-          <w:p>
-            <w:pPr>
-              <w:pStyle w:val="TableParagraph"/>
-              <w:spacing w:before="0"/>
-              <w:ind w:left="108"/>
-              <w:rPr>
-                <w:sz w:val="20"/>
-              </w:rPr>
-            </w:pPr>
-            <w:r>
-              <w:rPr>
-                <w:sz w:val="20"/>
-              </w:rPr>
-              <w:t>Acessibilidade</w:t>
-            </w:r>
-          </w:p>
-        </w:tc>
-        <w:tc>
-          <w:tcPr>
-            <w:tcW w:w="1958" w:type="dxa"/>
-          </w:tcPr>
-          <w:p>
-            <w:pPr>
-              <w:pStyle w:val="TableParagraph"/>
-              <w:ind w:left="108"/>
-              <w:rPr>
-                <w:sz w:val="20"/>
-              </w:rPr>
-            </w:pPr>
-            <w:r>
-              <w:rPr>
-                <w:sz w:val="20"/>
-              </w:rPr>
-              <w:t>Usabilidade</w:t>
             </w:r>
           </w:p>
         </w:tc>
@@ -5094,7 +4572,7 @@
               <w:rPr>
                 <w:sz w:val="20"/>
               </w:rPr>
-              <w:t>RNF003</w:t>
+              <w:t>RNF002</w:t>
             </w:r>
           </w:p>
         </w:tc>
@@ -5160,7 +4638,7 @@
               <w:rPr>
                 <w:sz w:val="20"/>
               </w:rPr>
-              <w:t>RNF004</w:t>
+              <w:t>RNF003</w:t>
             </w:r>
           </w:p>
         </w:tc>
@@ -5357,7 +4835,7 @@
               </wp:inline>
             </w:drawing>
           </mc:Choice>
-          <mc:Fallback xmlns:mo="http://schemas.microsoft.com/office/mac/office/2008/main" xmlns:mv="urn:schemas-microsoft-com:mac:vml">
+          <mc:Fallback xmlns:mv="urn:schemas-microsoft-com:mac:vml" xmlns:mo="http://schemas.microsoft.com/office/mac/office/2008/main">
             <w:pict>
               <v:group w14:anchorId="0DCA5986" id="Group_x0020_4" o:spid="_x0000_s1026" style="width:434.95pt;height:2.2pt;mso-position-horizontal-relative:char;mso-position-vertical-relative:line" coordsize="8699,44" o:gfxdata="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">
                 <v:line id="Line_x0020_5" o:spid="_x0000_s1027" style="position:absolute;visibility:visible;mso-wrap-style:square" from="0,22" to="8699,22" o:connectortype="straight" o:gfxdata="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" strokecolor="#1f487c" strokeweight="2.16pt"/>
@@ -5525,7 +5003,35 @@
                 <w:i/>
                 <w:sz w:val="20"/>
               </w:rPr>
-              <w:t>Lista Pacotes Ativos</w:t>
+              <w:t xml:space="preserve">Lista </w:t>
+            </w:r>
+            <w:r>
+              <w:rPr>
+                <w:i/>
+                <w:sz w:val="20"/>
+              </w:rPr>
+              <w:t>imóveis</w:t>
+            </w:r>
+            <w:r>
+              <w:rPr>
+                <w:i/>
+                <w:sz w:val="20"/>
+              </w:rPr>
+              <w:t xml:space="preserve"> </w:t>
+            </w:r>
+            <w:r>
+              <w:rPr>
+                <w:i/>
+                <w:sz w:val="20"/>
+              </w:rPr>
+              <w:t>a</w:t>
+            </w:r>
+            <w:r>
+              <w:rPr>
+                <w:i/>
+                <w:sz w:val="20"/>
+              </w:rPr>
+              <w:t>tivos</w:t>
             </w:r>
           </w:p>
         </w:tc>
@@ -5560,7 +5066,35 @@
                 <w:i/>
                 <w:sz w:val="20"/>
               </w:rPr>
-              <w:t>Somente pacotes Ativos devem ser listados no App.</w:t>
+              <w:t xml:space="preserve">Somente </w:t>
+            </w:r>
+            <w:r>
+              <w:rPr>
+                <w:i/>
+                <w:sz w:val="20"/>
+              </w:rPr>
+              <w:t>imóveis</w:t>
+            </w:r>
+            <w:r>
+              <w:rPr>
+                <w:i/>
+                <w:sz w:val="20"/>
+              </w:rPr>
+              <w:t xml:space="preserve"> </w:t>
+            </w:r>
+            <w:r>
+              <w:rPr>
+                <w:i/>
+                <w:sz w:val="20"/>
+              </w:rPr>
+              <w:t>a</w:t>
+            </w:r>
+            <w:r>
+              <w:rPr>
+                <w:i/>
+                <w:sz w:val="20"/>
+              </w:rPr>
+              <w:t>tivos devem ser listados no App.</w:t>
             </w:r>
           </w:p>
         </w:tc>
@@ -5762,70 +5296,6 @@
           </w:p>
         </w:tc>
       </w:tr>
-      <w:tr>
-        <w:trPr>
-          <w:trHeight w:val="365"/>
-        </w:trPr>
-        <w:tc>
-          <w:tcPr>
-            <w:tcW w:w="506" w:type="dxa"/>
-          </w:tcPr>
-          <w:p>
-            <w:pPr>
-              <w:pStyle w:val="TableParagraph"/>
-              <w:rPr>
-                <w:sz w:val="20"/>
-              </w:rPr>
-            </w:pPr>
-          </w:p>
-        </w:tc>
-        <w:tc>
-          <w:tcPr>
-            <w:tcW w:w="8125" w:type="dxa"/>
-          </w:tcPr>
-          <w:p>
-            <w:pPr>
-              <w:pStyle w:val="TableParagraph"/>
-              <w:ind w:left="105"/>
-              <w:rPr>
-                <w:sz w:val="20"/>
-              </w:rPr>
-            </w:pPr>
-          </w:p>
-        </w:tc>
-      </w:tr>
-      <w:tr>
-        <w:trPr>
-          <w:trHeight w:val="240"/>
-        </w:trPr>
-        <w:tc>
-          <w:tcPr>
-            <w:tcW w:w="506" w:type="dxa"/>
-          </w:tcPr>
-          <w:p>
-            <w:pPr>
-              <w:pStyle w:val="TableParagraph"/>
-              <w:rPr>
-                <w:sz w:val="20"/>
-              </w:rPr>
-            </w:pPr>
-          </w:p>
-        </w:tc>
-        <w:tc>
-          <w:tcPr>
-            <w:tcW w:w="8125" w:type="dxa"/>
-          </w:tcPr>
-          <w:p>
-            <w:pPr>
-              <w:pStyle w:val="TableParagraph"/>
-              <w:ind w:left="105" w:right="111"/>
-              <w:rPr>
-                <w:sz w:val="20"/>
-              </w:rPr>
-            </w:pPr>
-          </w:p>
-        </w:tc>
-      </w:tr>
     </w:tbl>
     <w:p>
       <w:pPr>
@@ -6023,52 +5493,6 @@
               </w:rPr>
               <w:t>Dispositivo com versão Android 23 e Ios 8</w:t>
             </w:r>
-          </w:p>
-        </w:tc>
-      </w:tr>
-      <w:tr>
-        <w:trPr>
-          <w:trHeight w:val="491"/>
-        </w:trPr>
-        <w:tc>
-          <w:tcPr>
-            <w:tcW w:w="506" w:type="dxa"/>
-            <w:tcBorders>
-              <w:top w:val="single" w:sz="4" w:space="0" w:color="003366"/>
-              <w:left w:val="single" w:sz="4" w:space="0" w:color="003366"/>
-              <w:bottom w:val="single" w:sz="4" w:space="0" w:color="003366"/>
-              <w:right w:val="single" w:sz="4" w:space="0" w:color="003366"/>
-            </w:tcBorders>
-          </w:tcPr>
-          <w:p>
-            <w:pPr>
-              <w:pStyle w:val="TableParagraph"/>
-              <w:spacing w:before="65"/>
-              <w:rPr>
-                <w:sz w:val="20"/>
-              </w:rPr>
-            </w:pPr>
-          </w:p>
-        </w:tc>
-        <w:tc>
-          <w:tcPr>
-            <w:tcW w:w="8125" w:type="dxa"/>
-            <w:tcBorders>
-              <w:top w:val="single" w:sz="4" w:space="0" w:color="003366"/>
-              <w:left w:val="single" w:sz="4" w:space="0" w:color="003366"/>
-              <w:bottom w:val="single" w:sz="4" w:space="0" w:color="003366"/>
-              <w:right w:val="single" w:sz="4" w:space="0" w:color="003366"/>
-            </w:tcBorders>
-          </w:tcPr>
-          <w:p>
-            <w:pPr>
-              <w:pStyle w:val="TableParagraph"/>
-              <w:spacing w:before="5" w:line="240" w:lineRule="atLeast"/>
-              <w:ind w:left="105"/>
-              <w:rPr>
-                <w:sz w:val="20"/>
-              </w:rPr>
-            </w:pPr>
           </w:p>
         </w:tc>
       </w:tr>
@@ -6285,7 +5709,14 @@
                 <w:i/>
                 <w:sz w:val="20"/>
               </w:rPr>
-              <w:t>UC1</w:t>
+              <w:t>CU</w:t>
+            </w:r>
+            <w:r>
+              <w:rPr>
+                <w:i/>
+                <w:sz w:val="20"/>
+              </w:rPr>
+              <w:t>1</w:t>
             </w:r>
           </w:p>
         </w:tc>
@@ -6307,7 +5738,14 @@
                 <w:i/>
                 <w:sz w:val="20"/>
               </w:rPr>
-              <w:t>Selecionar Pacote</w:t>
+              <w:t xml:space="preserve">Selecionar </w:t>
+            </w:r>
+            <w:r>
+              <w:rPr>
+                <w:i/>
+                <w:sz w:val="20"/>
+              </w:rPr>
+              <w:t>Imóvel</w:t>
             </w:r>
           </w:p>
         </w:tc>
@@ -6331,7 +5769,285 @@
                 <w:i/>
                 <w:sz w:val="20"/>
               </w:rPr>
-              <w:t>O usuário poderá selecionar um pacote específico que queira mais informações</w:t>
+              <w:t xml:space="preserve">O usuário poderá selecionar um </w:t>
+            </w:r>
+            <w:r>
+              <w:rPr>
+                <w:i/>
+                <w:sz w:val="20"/>
+              </w:rPr>
+              <w:t xml:space="preserve">imóvel </w:t>
+            </w:r>
+            <w:r>
+              <w:rPr>
+                <w:i/>
+                <w:sz w:val="20"/>
+              </w:rPr>
+              <w:t>específico que queira mais informações</w:t>
+            </w:r>
+          </w:p>
+        </w:tc>
+      </w:tr>
+      <w:tr>
+        <w:trPr>
+          <w:trHeight w:val="253"/>
+        </w:trPr>
+        <w:tc>
+          <w:tcPr>
+            <w:tcW w:w="1752" w:type="dxa"/>
+          </w:tcPr>
+          <w:p>
+            <w:pPr>
+              <w:pStyle w:val="TableParagraph"/>
+              <w:spacing w:before="65"/>
+              <w:rPr>
+                <w:i/>
+                <w:sz w:val="20"/>
+              </w:rPr>
+            </w:pPr>
+            <w:r>
+              <w:rPr>
+                <w:i/>
+                <w:sz w:val="20"/>
+              </w:rPr>
+              <w:t>CU2</w:t>
+            </w:r>
+          </w:p>
+        </w:tc>
+        <w:tc>
+          <w:tcPr>
+            <w:tcW w:w="2638" w:type="dxa"/>
+          </w:tcPr>
+          <w:p>
+            <w:pPr>
+              <w:pStyle w:val="TableParagraph"/>
+              <w:spacing w:before="65"/>
+              <w:rPr>
+                <w:i/>
+                <w:sz w:val="20"/>
+              </w:rPr>
+            </w:pPr>
+            <w:r>
+              <w:rPr>
+                <w:i/>
+                <w:sz w:val="20"/>
+              </w:rPr>
+              <w:t>Listar Imóvel</w:t>
+            </w:r>
+          </w:p>
+        </w:tc>
+        <w:tc>
+          <w:tcPr>
+            <w:tcW w:w="4225" w:type="dxa"/>
+          </w:tcPr>
+          <w:p>
+            <w:pPr>
+              <w:pStyle w:val="TableParagraph"/>
+              <w:spacing w:before="65"/>
+              <w:rPr>
+                <w:i/>
+                <w:sz w:val="20"/>
+              </w:rPr>
+            </w:pPr>
+            <w:r>
+              <w:rPr>
+                <w:i/>
+                <w:sz w:val="20"/>
+              </w:rPr>
+              <w:t>O usuário receberá uma lista de imóveis, caso estejam ativos.</w:t>
+            </w:r>
+          </w:p>
+        </w:tc>
+      </w:tr>
+      <w:tr>
+        <w:trPr>
+          <w:trHeight w:val="253"/>
+        </w:trPr>
+        <w:tc>
+          <w:tcPr>
+            <w:tcW w:w="1752" w:type="dxa"/>
+          </w:tcPr>
+          <w:p>
+            <w:pPr>
+              <w:pStyle w:val="TableParagraph"/>
+              <w:spacing w:before="65"/>
+              <w:rPr>
+                <w:i/>
+                <w:sz w:val="20"/>
+              </w:rPr>
+            </w:pPr>
+            <w:r>
+              <w:rPr>
+                <w:i/>
+                <w:sz w:val="20"/>
+              </w:rPr>
+              <w:t>CU3</w:t>
+            </w:r>
+          </w:p>
+        </w:tc>
+        <w:tc>
+          <w:tcPr>
+            <w:tcW w:w="2638" w:type="dxa"/>
+          </w:tcPr>
+          <w:p>
+            <w:pPr>
+              <w:pStyle w:val="TableParagraph"/>
+              <w:spacing w:before="65"/>
+              <w:rPr>
+                <w:i/>
+                <w:sz w:val="20"/>
+              </w:rPr>
+            </w:pPr>
+            <w:r>
+              <w:rPr>
+                <w:i/>
+                <w:sz w:val="20"/>
+              </w:rPr>
+              <w:t>Efetuar Login Sistema</w:t>
+            </w:r>
+          </w:p>
+        </w:tc>
+        <w:tc>
+          <w:tcPr>
+            <w:tcW w:w="4225" w:type="dxa"/>
+          </w:tcPr>
+          <w:p>
+            <w:pPr>
+              <w:pStyle w:val="TableParagraph"/>
+              <w:spacing w:before="65"/>
+              <w:rPr>
+                <w:i/>
+                <w:sz w:val="20"/>
+              </w:rPr>
+            </w:pPr>
+            <w:r>
+              <w:rPr>
+                <w:i/>
+                <w:sz w:val="20"/>
+              </w:rPr>
+              <w:t>O usuár</w:t>
+            </w:r>
+            <w:r>
+              <w:rPr>
+                <w:i/>
+                <w:sz w:val="20"/>
+              </w:rPr>
+              <w:t xml:space="preserve">io deverá entrar com o e-mail, </w:t>
+            </w:r>
+            <w:r>
+              <w:rPr>
+                <w:i/>
+                <w:sz w:val="20"/>
+              </w:rPr>
+              <w:t>se</w:t>
+            </w:r>
+            <w:r>
+              <w:rPr>
+                <w:i/>
+                <w:sz w:val="20"/>
+              </w:rPr>
+              <w:t>n</w:t>
+            </w:r>
+            <w:r>
+              <w:rPr>
+                <w:i/>
+                <w:sz w:val="20"/>
+              </w:rPr>
+              <w:t>ha para ter acesso ao sistema web</w:t>
+            </w:r>
+          </w:p>
+        </w:tc>
+      </w:tr>
+      <w:tr>
+        <w:trPr>
+          <w:trHeight w:val="86"/>
+        </w:trPr>
+        <w:tc>
+          <w:tcPr>
+            <w:tcW w:w="1752" w:type="dxa"/>
+          </w:tcPr>
+          <w:p>
+            <w:pPr>
+              <w:pStyle w:val="TableParagraph"/>
+              <w:spacing w:before="62"/>
+              <w:rPr>
+                <w:i/>
+                <w:sz w:val="20"/>
+              </w:rPr>
+            </w:pPr>
+            <w:r>
+              <w:rPr>
+                <w:i/>
+                <w:sz w:val="20"/>
+              </w:rPr>
+              <w:t>CU4</w:t>
+            </w:r>
+          </w:p>
+        </w:tc>
+        <w:tc>
+          <w:tcPr>
+            <w:tcW w:w="2638" w:type="dxa"/>
+          </w:tcPr>
+          <w:p>
+            <w:pPr>
+              <w:pStyle w:val="TableParagraph"/>
+              <w:spacing w:before="62"/>
+              <w:rPr>
+                <w:i/>
+                <w:sz w:val="20"/>
+              </w:rPr>
+            </w:pPr>
+            <w:r>
+              <w:rPr>
+                <w:i/>
+                <w:sz w:val="20"/>
+              </w:rPr>
+              <w:t xml:space="preserve">Cadastrar </w:t>
+            </w:r>
+            <w:r>
+              <w:rPr>
+                <w:i/>
+                <w:sz w:val="20"/>
+              </w:rPr>
+              <w:t>imóvel</w:t>
+            </w:r>
+          </w:p>
+        </w:tc>
+        <w:tc>
+          <w:tcPr>
+            <w:tcW w:w="4225" w:type="dxa"/>
+          </w:tcPr>
+          <w:p>
+            <w:pPr>
+              <w:pStyle w:val="TableParagraph"/>
+              <w:spacing w:before="62"/>
+              <w:ind w:right="100"/>
+              <w:jc w:val="both"/>
+              <w:rPr>
+                <w:i/>
+                <w:sz w:val="20"/>
+              </w:rPr>
+            </w:pPr>
+            <w:r>
+              <w:rPr>
+                <w:i/>
+                <w:sz w:val="20"/>
+              </w:rPr>
+              <w:t xml:space="preserve">O administrador do sistema pode cadastrar novos </w:t>
+            </w:r>
+            <w:r>
+              <w:rPr>
+                <w:i/>
+                <w:sz w:val="20"/>
+              </w:rPr>
+              <w:t xml:space="preserve">imóveis </w:t>
+            </w:r>
+            <w:r>
+              <w:rPr>
+                <w:i/>
+                <w:sz w:val="20"/>
+              </w:rPr>
+              <w:t>de viagem</w:t>
             </w:r>
           </w:p>
         </w:tc>
@@ -6347,7 +6063,7 @@
           <w:p>
             <w:pPr>
               <w:pStyle w:val="TableParagraph"/>
-              <w:spacing w:before="56"/>
+              <w:spacing w:before="55"/>
               <w:rPr>
                 <w:i/>
                 <w:sz w:val="20"/>
@@ -6358,7 +6074,7 @@
                 <w:i/>
                 <w:sz w:val="20"/>
               </w:rPr>
-              <w:t>UC2</w:t>
+              <w:t>CU5</w:t>
             </w:r>
           </w:p>
         </w:tc>
@@ -6369,7 +6085,7 @@
           <w:p>
             <w:pPr>
               <w:pStyle w:val="TableParagraph"/>
-              <w:spacing w:before="56"/>
+              <w:spacing w:before="55"/>
               <w:rPr>
                 <w:i/>
                 <w:sz w:val="20"/>
@@ -6380,7 +6096,7 @@
                 <w:i/>
                 <w:sz w:val="20"/>
               </w:rPr>
-              <w:t>Link para site</w:t>
+              <w:t>Habilitar/desabilitar Imóvel para a visualização</w:t>
             </w:r>
           </w:p>
         </w:tc>
@@ -6391,9 +6107,8 @@
           <w:p>
             <w:pPr>
               <w:pStyle w:val="TableParagraph"/>
-              <w:spacing w:before="56"/>
-              <w:ind w:right="96"/>
-              <w:jc w:val="both"/>
+              <w:spacing w:before="0"/>
+              <w:ind w:right="88"/>
               <w:rPr>
                 <w:i/>
                 <w:sz w:val="20"/>
@@ -6404,236 +6119,35 @@
                 <w:i/>
                 <w:sz w:val="20"/>
               </w:rPr>
-              <w:t>Dentro da descrição o usuário pode optar por acessar o site da agência através de um link</w:t>
-            </w:r>
-          </w:p>
-        </w:tc>
-      </w:tr>
-      <w:tr>
-        <w:trPr>
-          <w:trHeight w:val="253"/>
-        </w:trPr>
-        <w:tc>
-          <w:tcPr>
-            <w:tcW w:w="1752" w:type="dxa"/>
-          </w:tcPr>
-          <w:p>
-            <w:pPr>
-              <w:pStyle w:val="TableParagraph"/>
-              <w:spacing w:before="65"/>
+              <w:t xml:space="preserve">O administrador do sistema pode </w:t>
+            </w:r>
+            <w:r>
               <w:rPr>
                 <w:i/>
                 <w:sz w:val="20"/>
               </w:rPr>
-            </w:pPr>
+              <w:t xml:space="preserve">definir se </w:t>
+            </w:r>
             <w:r>
               <w:rPr>
                 <w:i/>
                 <w:sz w:val="20"/>
               </w:rPr>
-              <w:t>UC3</w:t>
-            </w:r>
-          </w:p>
-        </w:tc>
-        <w:tc>
-          <w:tcPr>
-            <w:tcW w:w="2638" w:type="dxa"/>
-          </w:tcPr>
-          <w:p>
-            <w:pPr>
-              <w:pStyle w:val="TableParagraph"/>
-              <w:spacing w:before="65"/>
+              <w:t xml:space="preserve">um determinado </w:t>
+            </w:r>
+            <w:r>
               <w:rPr>
                 <w:i/>
                 <w:sz w:val="20"/>
               </w:rPr>
-            </w:pPr>
+              <w:t xml:space="preserve">imóvel alugado ou comprado </w:t>
+            </w:r>
             <w:r>
               <w:rPr>
                 <w:i/>
                 <w:sz w:val="20"/>
               </w:rPr>
-              <w:t>Link para Ligação</w:t>
-            </w:r>
-          </w:p>
-        </w:tc>
-        <w:tc>
-          <w:tcPr>
-            <w:tcW w:w="4225" w:type="dxa"/>
-          </w:tcPr>
-          <w:p>
-            <w:pPr>
-              <w:pStyle w:val="TableParagraph"/>
-              <w:spacing w:before="65"/>
-              <w:rPr>
-                <w:i/>
-                <w:sz w:val="20"/>
-              </w:rPr>
-            </w:pPr>
-            <w:r>
-              <w:rPr>
-                <w:i/>
-                <w:sz w:val="20"/>
-              </w:rPr>
-              <w:t>Dentro da descrição o usuário pode optar por clicar no botão de ligar</w:t>
-            </w:r>
-          </w:p>
-        </w:tc>
-      </w:tr>
-      <w:tr>
-        <w:trPr>
-          <w:trHeight w:val="253"/>
-        </w:trPr>
-        <w:tc>
-          <w:tcPr>
-            <w:tcW w:w="1752" w:type="dxa"/>
-          </w:tcPr>
-          <w:p>
-            <w:pPr>
-              <w:pStyle w:val="TableParagraph"/>
-              <w:spacing w:before="65"/>
-              <w:rPr>
-                <w:i/>
-                <w:sz w:val="20"/>
-              </w:rPr>
-            </w:pPr>
-            <w:r>
-              <w:rPr>
-                <w:i/>
-                <w:sz w:val="20"/>
-              </w:rPr>
-              <w:t>UC4</w:t>
-            </w:r>
-          </w:p>
-        </w:tc>
-        <w:tc>
-          <w:tcPr>
-            <w:tcW w:w="2638" w:type="dxa"/>
-          </w:tcPr>
-          <w:p>
-            <w:pPr>
-              <w:pStyle w:val="TableParagraph"/>
-              <w:spacing w:before="65"/>
-              <w:rPr>
-                <w:i/>
-                <w:sz w:val="20"/>
-              </w:rPr>
-            </w:pPr>
-            <w:r>
-              <w:rPr>
-                <w:i/>
-                <w:sz w:val="20"/>
-              </w:rPr>
-              <w:t>Efetuar Login Sistema</w:t>
-            </w:r>
-          </w:p>
-        </w:tc>
-        <w:tc>
-          <w:tcPr>
-            <w:tcW w:w="4225" w:type="dxa"/>
-          </w:tcPr>
-          <w:p>
-            <w:pPr>
-              <w:pStyle w:val="TableParagraph"/>
-              <w:spacing w:before="65"/>
-              <w:rPr>
-                <w:i/>
-                <w:sz w:val="20"/>
-              </w:rPr>
-            </w:pPr>
-            <w:r>
-              <w:rPr>
-                <w:i/>
-                <w:sz w:val="20"/>
-              </w:rPr>
-              <w:t>O usuário deverá entrar com o e-mail e se</w:t>
-            </w:r>
-            <w:r>
-              <w:rPr>
-                <w:i/>
-                <w:sz w:val="20"/>
-              </w:rPr>
-              <w:t>n</w:t>
-            </w:r>
-            <w:r>
-              <w:rPr>
-                <w:i/>
-                <w:sz w:val="20"/>
-              </w:rPr>
-              <w:t>ha para ter acesso ao sistema web</w:t>
-            </w:r>
-          </w:p>
-        </w:tc>
-      </w:tr>
-      <w:tr>
-        <w:trPr>
-          <w:trHeight w:val="86"/>
-        </w:trPr>
-        <w:tc>
-          <w:tcPr>
-            <w:tcW w:w="1752" w:type="dxa"/>
-          </w:tcPr>
-          <w:p>
-            <w:pPr>
-              <w:pStyle w:val="TableParagraph"/>
-              <w:spacing w:before="62"/>
-              <w:rPr>
-                <w:i/>
-                <w:sz w:val="20"/>
-              </w:rPr>
-            </w:pPr>
-            <w:r>
-              <w:rPr>
-                <w:i/>
-                <w:sz w:val="20"/>
-              </w:rPr>
-              <w:t>UC5</w:t>
-            </w:r>
-          </w:p>
-        </w:tc>
-        <w:tc>
-          <w:tcPr>
-            <w:tcW w:w="2638" w:type="dxa"/>
-          </w:tcPr>
-          <w:p>
-            <w:pPr>
-              <w:pStyle w:val="TableParagraph"/>
-              <w:spacing w:before="62"/>
-              <w:rPr>
-                <w:i/>
-                <w:sz w:val="20"/>
-              </w:rPr>
-            </w:pPr>
-            <w:r>
-              <w:rPr>
-                <w:i/>
-                <w:sz w:val="20"/>
-              </w:rPr>
-              <w:t>Cadastrar Pacote</w:t>
-            </w:r>
-          </w:p>
-        </w:tc>
-        <w:tc>
-          <w:tcPr>
-            <w:tcW w:w="4225" w:type="dxa"/>
-          </w:tcPr>
-          <w:p>
-            <w:pPr>
-              <w:pStyle w:val="TableParagraph"/>
-              <w:spacing w:before="62"/>
-              <w:ind w:right="100"/>
-              <w:jc w:val="both"/>
-              <w:rPr>
-                <w:i/>
-                <w:sz w:val="20"/>
-              </w:rPr>
-            </w:pPr>
-            <w:r>
-              <w:rPr>
-                <w:i/>
-                <w:sz w:val="20"/>
-              </w:rPr>
-              <w:t>O administrador do sistema pode cadastrar novos pacotes de viagem</w:t>
+              <w:t>para sua visualização na listagem do aplicativo</w:t>
             </w:r>
           </w:p>
         </w:tc>
@@ -6649,6 +6163,7 @@
           <w:p>
             <w:pPr>
               <w:pStyle w:val="TableParagraph"/>
+              <w:spacing w:before="55"/>
               <w:rPr>
                 <w:i/>
                 <w:sz w:val="20"/>
@@ -6659,7 +6174,7 @@
                 <w:i/>
                 <w:sz w:val="20"/>
               </w:rPr>
-              <w:t>UC6</w:t>
+              <w:t>CU6</w:t>
             </w:r>
           </w:p>
         </w:tc>
@@ -6670,6 +6185,7 @@
           <w:p>
             <w:pPr>
               <w:pStyle w:val="TableParagraph"/>
+              <w:spacing w:before="55"/>
               <w:rPr>
                 <w:i/>
                 <w:sz w:val="20"/>
@@ -6680,7 +6196,7 @@
                 <w:i/>
                 <w:sz w:val="20"/>
               </w:rPr>
-              <w:t>Editar informações do pacote</w:t>
+              <w:t>Envío de formulário</w:t>
             </w:r>
           </w:p>
         </w:tc>
@@ -6691,91 +6207,6 @@
           <w:p>
             <w:pPr>
               <w:pStyle w:val="TableParagraph"/>
-              <w:tabs>
-                <w:tab w:val="left" w:pos="498"/>
-                <w:tab w:val="left" w:pos="2129"/>
-                <w:tab w:val="left" w:pos="2611"/>
-                <w:tab w:val="left" w:pos="3621"/>
-              </w:tabs>
-              <w:spacing w:before="8" w:line="242" w:lineRule="exact"/>
-              <w:ind w:right="101"/>
-              <w:rPr>
-                <w:i/>
-                <w:sz w:val="20"/>
-              </w:rPr>
-            </w:pPr>
-            <w:r>
-              <w:rPr>
-                <w:i/>
-                <w:sz w:val="20"/>
-              </w:rPr>
-              <w:t>O</w:t>
-            </w:r>
-            <w:r>
-              <w:rPr>
-                <w:i/>
-                <w:sz w:val="20"/>
-              </w:rPr>
-              <w:t xml:space="preserve"> administrador do sistema pode editar as informações dos pacotes de viagem</w:t>
-            </w:r>
-          </w:p>
-        </w:tc>
-      </w:tr>
-      <w:tr>
-        <w:trPr>
-          <w:trHeight w:val="57"/>
-        </w:trPr>
-        <w:tc>
-          <w:tcPr>
-            <w:tcW w:w="1752" w:type="dxa"/>
-          </w:tcPr>
-          <w:p>
-            <w:pPr>
-              <w:pStyle w:val="TableParagraph"/>
-              <w:spacing w:before="55"/>
-              <w:rPr>
-                <w:i/>
-                <w:sz w:val="20"/>
-              </w:rPr>
-            </w:pPr>
-            <w:r>
-              <w:rPr>
-                <w:i/>
-                <w:sz w:val="20"/>
-              </w:rPr>
-              <w:t>UC7</w:t>
-            </w:r>
-          </w:p>
-        </w:tc>
-        <w:tc>
-          <w:tcPr>
-            <w:tcW w:w="2638" w:type="dxa"/>
-          </w:tcPr>
-          <w:p>
-            <w:pPr>
-              <w:pStyle w:val="TableParagraph"/>
-              <w:spacing w:before="55"/>
-              <w:rPr>
-                <w:i/>
-                <w:sz w:val="20"/>
-              </w:rPr>
-            </w:pPr>
-            <w:r>
-              <w:rPr>
-                <w:i/>
-                <w:sz w:val="20"/>
-              </w:rPr>
-              <w:t>Habilitar Pacote</w:t>
-            </w:r>
-          </w:p>
-        </w:tc>
-        <w:tc>
-          <w:tcPr>
-            <w:tcW w:w="4225" w:type="dxa"/>
-          </w:tcPr>
-          <w:p>
-            <w:pPr>
-              <w:pStyle w:val="TableParagraph"/>
               <w:spacing w:before="0"/>
               <w:ind w:right="88"/>
               <w:rPr>
@@ -6788,115 +6219,7 @@
                 <w:i/>
                 <w:sz w:val="20"/>
               </w:rPr>
-              <w:t>O administrador do sistema pode habilitar um determinado pacote já cadastrado para sua visualização na listagem do aplicativo</w:t>
-            </w:r>
-          </w:p>
-        </w:tc>
-      </w:tr>
-      <w:tr>
-        <w:trPr>
-          <w:trHeight w:val="57"/>
-        </w:trPr>
-        <w:tc>
-          <w:tcPr>
-            <w:tcW w:w="1752" w:type="dxa"/>
-          </w:tcPr>
-          <w:p>
-            <w:pPr>
-              <w:pStyle w:val="TableParagraph"/>
-              <w:spacing w:before="55"/>
-              <w:rPr>
-                <w:i/>
-                <w:sz w:val="20"/>
-              </w:rPr>
-            </w:pPr>
-            <w:r>
-              <w:rPr>
-                <w:i/>
-                <w:sz w:val="20"/>
-              </w:rPr>
-              <w:t>UC8</w:t>
-            </w:r>
-          </w:p>
-        </w:tc>
-        <w:tc>
-          <w:tcPr>
-            <w:tcW w:w="2638" w:type="dxa"/>
-          </w:tcPr>
-          <w:p>
-            <w:pPr>
-              <w:pStyle w:val="TableParagraph"/>
-              <w:spacing w:before="55"/>
-              <w:rPr>
-                <w:i/>
-                <w:sz w:val="20"/>
-              </w:rPr>
-            </w:pPr>
-            <w:r>
-              <w:rPr>
-                <w:i/>
-                <w:sz w:val="20"/>
-              </w:rPr>
-              <w:t>Desabilitar Pacote</w:t>
-            </w:r>
-          </w:p>
-        </w:tc>
-        <w:tc>
-          <w:tcPr>
-            <w:tcW w:w="4225" w:type="dxa"/>
-          </w:tcPr>
-          <w:p>
-            <w:pPr>
-              <w:pStyle w:val="TableParagraph"/>
-              <w:spacing w:before="0"/>
-              <w:ind w:right="88"/>
-              <w:rPr>
-                <w:i/>
-                <w:sz w:val="20"/>
-              </w:rPr>
-            </w:pPr>
-            <w:r>
-              <w:rPr>
-                <w:i/>
-                <w:sz w:val="20"/>
-              </w:rPr>
-              <w:t>O</w:t>
-            </w:r>
-            <w:r>
-              <w:rPr>
-                <w:i/>
-                <w:sz w:val="20"/>
-              </w:rPr>
-              <w:t xml:space="preserve"> administrador do sistema pode des</w:t>
-            </w:r>
-            <w:r>
-              <w:rPr>
-                <w:i/>
-                <w:sz w:val="20"/>
-              </w:rPr>
-              <w:t xml:space="preserve">abilitar um determinado pacote já </w:t>
-            </w:r>
-            <w:r>
-              <w:rPr>
-                <w:i/>
-                <w:sz w:val="20"/>
-              </w:rPr>
-              <w:lastRenderedPageBreak/>
-              <w:t>cadastrado para</w:t>
-            </w:r>
-            <w:r>
-              <w:rPr>
-                <w:i/>
-                <w:sz w:val="20"/>
-              </w:rPr>
-              <w:t xml:space="preserve"> que o mesmo seja ocultadona visualização do</w:t>
-            </w:r>
-            <w:r>
-              <w:rPr>
-                <w:i/>
-                <w:sz w:val="20"/>
-              </w:rPr>
-              <w:t xml:space="preserve"> aplicativo</w:t>
+              <w:t>Caso o contratante esteja enteressado, ele, pode enviar um formulário ao vendedor.</w:t>
             </w:r>
           </w:p>
         </w:tc>
@@ -6997,10 +6320,218 @@
       </w:pPr>
       <w:r>
         <w:rPr>
+          <w:i/>
+          <w:noProof/>
+          <w:sz w:val="20"/>
+          <w:lang w:val="pt-BR" w:eastAsia="pt-BR" w:bidi="ar-SA"/>
+        </w:rPr>
+        <w:drawing>
+          <wp:inline distT="0" distB="0" distL="0" distR="0" wp14:anchorId="145D4AC6" wp14:editId="1629ABD2">
+            <wp:extent cx="5785874" cy="4638675"/>
+            <wp:effectExtent l="0" t="0" r="0" b="0"/>
+            <wp:docPr id="1" name="Imagem 1" descr="C:\Users\48430817875\AppData\Local\Microsoft\Windows\INetCache\Content.Word\Diagrama-CU.png"/>
+            <wp:cNvGraphicFramePr>
+              <a:graphicFrameLocks xmlns:a="http://schemas.openxmlformats.org/drawingml/2006/main" noChangeAspect="1"/>
+            </wp:cNvGraphicFramePr>
+            <a:graphic xmlns:a="http://schemas.openxmlformats.org/drawingml/2006/main">
+              <a:graphicData uri="http://schemas.openxmlformats.org/drawingml/2006/picture">
+                <pic:pic xmlns:pic="http://schemas.openxmlformats.org/drawingml/2006/picture">
+                  <pic:nvPicPr>
+                    <pic:cNvPr id="0" name="Picture 5" descr="C:\Users\48430817875\AppData\Local\Microsoft\Windows\INetCache\Content.Word\Diagrama-CU.png"/>
+                    <pic:cNvPicPr>
+                      <a:picLocks noChangeAspect="1" noChangeArrowheads="1"/>
+                    </pic:cNvPicPr>
+                  </pic:nvPicPr>
+                  <pic:blipFill>
+                    <a:blip r:embed="rId11">
+                      <a:extLst>
+                        <a:ext uri="{28A0092B-C50C-407E-A947-70E740481C1C}">
+                          <a14:useLocalDpi xmlns:a14="http://schemas.microsoft.com/office/drawing/2010/main" val="0"/>
+                        </a:ext>
+                      </a:extLst>
+                    </a:blip>
+                    <a:srcRect/>
+                    <a:stretch>
+                      <a:fillRect/>
+                    </a:stretch>
+                  </pic:blipFill>
+                  <pic:spPr bwMode="auto">
+                    <a:xfrm>
+                      <a:off x="0" y="0"/>
+                      <a:ext cx="5814733" cy="4661812"/>
+                    </a:xfrm>
+                    <a:prstGeom prst="rect">
+                      <a:avLst/>
+                    </a:prstGeom>
+                    <a:noFill/>
+                    <a:ln>
+                      <a:noFill/>
+                    </a:ln>
+                  </pic:spPr>
+                </pic:pic>
+              </a:graphicData>
+            </a:graphic>
+          </wp:inline>
+        </w:drawing>
+      </w:r>
+    </w:p>
+    <w:p>
+      <w:pPr>
+        <w:tabs>
+          <w:tab w:val="left" w:pos="999"/>
+          <w:tab w:val="left" w:pos="1000"/>
+        </w:tabs>
+        <w:spacing w:before="101"/>
+        <w:rPr>
           <w:b/>
           <w:sz w:val="24"/>
         </w:rPr>
-        <w:pict w14:anchorId="5116344A">
+      </w:pPr>
+    </w:p>
+    <w:p>
+      <w:pPr>
+        <w:tabs>
+          <w:tab w:val="left" w:pos="999"/>
+          <w:tab w:val="left" w:pos="1000"/>
+        </w:tabs>
+        <w:spacing w:before="101"/>
+        <w:rPr>
+          <w:b/>
+          <w:sz w:val="24"/>
+        </w:rPr>
+      </w:pPr>
+    </w:p>
+    <w:p>
+      <w:pPr>
+        <w:tabs>
+          <w:tab w:val="left" w:pos="999"/>
+          <w:tab w:val="left" w:pos="1000"/>
+        </w:tabs>
+        <w:spacing w:before="101"/>
+        <w:rPr>
+          <w:b/>
+          <w:sz w:val="24"/>
+        </w:rPr>
+      </w:pPr>
+    </w:p>
+    <w:p>
+      <w:pPr>
+        <w:rPr>
+          <w:sz w:val="24"/>
+        </w:rPr>
+        <w:sectPr>
+          <w:pgSz w:w="12240" w:h="15840"/>
+          <w:pgMar w:top="1120" w:right="1380" w:bottom="1020" w:left="1660" w:header="914" w:footer="836" w:gutter="0"/>
+          <w:cols w:space="720"/>
+        </w:sectPr>
+      </w:pPr>
+    </w:p>
+    <w:p>
+      <w:pPr>
+        <w:pStyle w:val="Corpodetexto"/>
+        <w:spacing w:before="11"/>
+        <w:rPr>
+          <w:rFonts w:ascii="Tahoma"/>
+          <w:b/>
+          <w:sz w:val="17"/>
+        </w:rPr>
+      </w:pPr>
+    </w:p>
+    <w:p>
+      <w:pPr>
+        <w:pStyle w:val="PargrafodaLista"/>
+        <w:numPr>
+          <w:ilvl w:val="1"/>
+          <w:numId w:val="1"/>
+        </w:numPr>
+        <w:tabs>
+          <w:tab w:val="left" w:pos="999"/>
+          <w:tab w:val="left" w:pos="1000"/>
+        </w:tabs>
+        <w:spacing w:before="100"/>
+        <w:rPr>
+          <w:b/>
+          <w:sz w:val="24"/>
+        </w:rPr>
+      </w:pPr>
+      <w:bookmarkStart w:id="16" w:name="_bookmark16"/>
+      <w:bookmarkEnd w:id="16"/>
+      <w:r>
+        <w:rPr>
+          <w:b/>
+          <w:color w:val="003366"/>
+          <w:sz w:val="24"/>
+        </w:rPr>
+        <w:t>Diagrama de</w:t>
+      </w:r>
+      <w:r>
+        <w:rPr>
+          <w:b/>
+          <w:color w:val="003366"/>
+          <w:spacing w:val="-2"/>
+          <w:sz w:val="24"/>
+        </w:rPr>
+        <w:t xml:space="preserve"> </w:t>
+      </w:r>
+      <w:r>
+        <w:rPr>
+          <w:b/>
+          <w:color w:val="003366"/>
+          <w:sz w:val="24"/>
+        </w:rPr>
+        <w:t>Classes</w:t>
+      </w:r>
+    </w:p>
+    <w:p>
+      <w:pPr>
+        <w:pStyle w:val="Corpodetexto"/>
+        <w:rPr>
+          <w:rFonts w:ascii="Tahoma"/>
+          <w:b/>
+        </w:rPr>
+      </w:pPr>
+    </w:p>
+    <w:p>
+      <w:pPr>
+        <w:pStyle w:val="Corpodetexto"/>
+        <w:rPr>
+          <w:rFonts w:ascii="Tahoma"/>
+          <w:b/>
+        </w:rPr>
+      </w:pPr>
+    </w:p>
+    <w:p>
+      <w:pPr>
+        <w:pStyle w:val="Corpodetexto"/>
+        <w:rPr>
+          <w:rFonts w:ascii="Tahoma"/>
+          <w:b/>
+        </w:rPr>
+      </w:pPr>
+    </w:p>
+    <w:p>
+      <w:pPr>
+        <w:pStyle w:val="Corpodetexto"/>
+        <w:rPr>
+          <w:rFonts w:ascii="Tahoma"/>
+          <w:b/>
+        </w:rPr>
+      </w:pPr>
+    </w:p>
+    <w:p>
+      <w:pPr>
+        <w:pStyle w:val="Corpodetexto"/>
+        <w:rPr>
+          <w:rFonts w:ascii="Tahoma"/>
+          <w:b/>
+        </w:rPr>
+      </w:pPr>
+      <w:r>
+        <w:rPr>
+          <w:rFonts w:ascii="Tahoma"/>
+          <w:b/>
+        </w:rPr>
+        <w:pict w14:anchorId="7B32D8DB">
           <v:shapetype id="_x0000_t75" coordsize="21600,21600" o:spt="75" o:preferrelative="t" path="m@4@5l@4@11@9@11@9@5xe" filled="f" stroked="f">
             <v:stroke joinstyle="miter"/>
             <v:formulas>
@@ -7020,42 +6551,28 @@
             <v:path o:extrusionok="f" gradientshapeok="t" o:connecttype="rect"/>
             <o:lock v:ext="edit" aspectratio="t"/>
           </v:shapetype>
-          <v:shape id="_x0000_i1025" type="#_x0000_t75" style="width:459.6pt;height:285pt">
-            <v:imagedata r:id="rId11" o:title="DiagramaCaso"/>
+          <v:shape id="_x0000_i1032" type="#_x0000_t75" style="width:471.75pt;height:298.5pt">
+            <v:imagedata r:id="rId12" o:title="Uml_classe"/>
           </v:shape>
         </w:pict>
       </w:r>
     </w:p>
     <w:p>
       <w:pPr>
-        <w:tabs>
-          <w:tab w:val="left" w:pos="999"/>
-          <w:tab w:val="left" w:pos="1000"/>
-        </w:tabs>
-        <w:spacing w:before="101"/>
-        <w:rPr>
-          <w:b/>
-          <w:sz w:val="24"/>
-        </w:rPr>
-      </w:pPr>
-    </w:p>
-    <w:p>
-      <w:pPr>
-        <w:tabs>
-          <w:tab w:val="left" w:pos="999"/>
-          <w:tab w:val="left" w:pos="1000"/>
-        </w:tabs>
-        <w:spacing w:before="101"/>
-        <w:rPr>
-          <w:b/>
-          <w:sz w:val="24"/>
-        </w:rPr>
-      </w:pPr>
-    </w:p>
-    <w:p>
-      <w:pPr>
-        <w:rPr>
-          <w:sz w:val="24"/>
+        <w:pStyle w:val="Corpodetexto"/>
+        <w:spacing w:before="10"/>
+        <w:rPr>
+          <w:rFonts w:ascii="Tahoma"/>
+          <w:b/>
+          <w:sz w:val="12"/>
+        </w:rPr>
+      </w:pPr>
+    </w:p>
+    <w:p>
+      <w:pPr>
+        <w:rPr>
+          <w:rFonts w:ascii="Tahoma"/>
+          <w:sz w:val="12"/>
         </w:rPr>
         <w:sectPr>
           <w:pgSz w:w="12240" w:h="15840"/>
@@ -7063,126 +6580,8 @@
           <w:cols w:space="720"/>
         </w:sectPr>
       </w:pPr>
-    </w:p>
-    <w:p>
-      <w:pPr>
-        <w:pStyle w:val="Corpodetexto"/>
-        <w:spacing w:before="11"/>
-        <w:rPr>
-          <w:rFonts w:ascii="Tahoma"/>
-          <w:b/>
-          <w:sz w:val="17"/>
-        </w:rPr>
-      </w:pPr>
-    </w:p>
-    <w:p>
-      <w:pPr>
-        <w:pStyle w:val="PargrafodaLista"/>
-        <w:numPr>
-          <w:ilvl w:val="1"/>
-          <w:numId w:val="1"/>
-        </w:numPr>
-        <w:tabs>
-          <w:tab w:val="left" w:pos="999"/>
-          <w:tab w:val="left" w:pos="1000"/>
-        </w:tabs>
-        <w:spacing w:before="100"/>
-        <w:rPr>
-          <w:b/>
-          <w:sz w:val="24"/>
-        </w:rPr>
-      </w:pPr>
-      <w:bookmarkStart w:id="16" w:name="_bookmark16"/>
-      <w:bookmarkEnd w:id="16"/>
-      <w:r>
-        <w:rPr>
-          <w:b/>
-          <w:color w:val="003366"/>
-          <w:sz w:val="24"/>
-        </w:rPr>
-        <w:t>Diagrama de</w:t>
-      </w:r>
-      <w:r>
-        <w:rPr>
-          <w:b/>
-          <w:color w:val="003366"/>
-          <w:spacing w:val="-2"/>
-          <w:sz w:val="24"/>
-        </w:rPr>
-        <w:t xml:space="preserve"> </w:t>
-      </w:r>
-      <w:r>
-        <w:rPr>
-          <w:b/>
-          <w:color w:val="003366"/>
-          <w:sz w:val="24"/>
-        </w:rPr>
-        <w:t>Classes</w:t>
-      </w:r>
-    </w:p>
-    <w:p>
-      <w:pPr>
-        <w:pStyle w:val="Corpodetexto"/>
-        <w:rPr>
-          <w:rFonts w:ascii="Tahoma"/>
-          <w:b/>
-        </w:rPr>
-      </w:pPr>
-      <w:r>
-        <w:rPr>
-          <w:noProof/>
-        </w:rPr>
-        <w:pict w14:anchorId="71550A7F">
-          <v:shape id="_x0000_s1026" type="#_x0000_t75" style="position:absolute;margin-left:65.85pt;margin-top:52.2pt;width:288.6pt;height:321.6pt;z-index:251659264;mso-position-horizontal-relative:margin;mso-position-vertical-relative:margin">
-            <v:imagedata r:id="rId12" o:title="Untitled Diagram"/>
-            <w10:wrap type="topAndBottom" anchorx="margin" anchory="margin"/>
-          </v:shape>
-        </w:pict>
-      </w:r>
-    </w:p>
-    <w:p>
-      <w:pPr>
-        <w:pStyle w:val="Corpodetexto"/>
-        <w:rPr>
-          <w:rFonts w:ascii="Tahoma"/>
-          <w:b/>
-        </w:rPr>
-      </w:pPr>
-    </w:p>
-    <w:p>
-      <w:pPr>
-        <w:pStyle w:val="Corpodetexto"/>
-        <w:rPr>
-          <w:rFonts w:ascii="Tahoma"/>
-          <w:b/>
-        </w:rPr>
-      </w:pPr>
       <w:bookmarkStart w:id="17" w:name="_GoBack"/>
       <w:bookmarkEnd w:id="17"/>
-    </w:p>
-    <w:p>
-      <w:pPr>
-        <w:pStyle w:val="Corpodetexto"/>
-        <w:spacing w:before="10"/>
-        <w:rPr>
-          <w:rFonts w:ascii="Tahoma"/>
-          <w:b/>
-          <w:sz w:val="12"/>
-        </w:rPr>
-      </w:pPr>
-    </w:p>
-    <w:p>
-      <w:pPr>
-        <w:rPr>
-          <w:rFonts w:ascii="Tahoma"/>
-          <w:sz w:val="12"/>
-        </w:rPr>
-        <w:sectPr>
-          <w:pgSz w:w="12240" w:h="15840"/>
-          <w:pgMar w:top="1120" w:right="1380" w:bottom="1020" w:left="1660" w:header="914" w:footer="836" w:gutter="0"/>
-          <w:cols w:space="720"/>
-        </w:sectPr>
-      </w:pPr>
     </w:p>
     <w:p>
       <w:pPr>
@@ -7322,7 +6721,7 @@
               </wp:inline>
             </w:drawing>
           </mc:Choice>
-          <mc:Fallback xmlns:mo="http://schemas.microsoft.com/office/mac/office/2008/main" xmlns:mv="urn:schemas-microsoft-com:mac:vml">
+          <mc:Fallback xmlns:mv="urn:schemas-microsoft-com:mac:vml" xmlns:mo="http://schemas.microsoft.com/office/mac/office/2008/main">
             <w:pict>
               <v:group w14:anchorId="1E8281ED" id="Group_x0020_2" o:spid="_x0000_s1026" style="width:434.95pt;height:2.2pt;mso-position-horizontal-relative:char;mso-position-vertical-relative:line" coordsize="8699,44" o:gfxdata="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">
                 <v:line id="Line_x0020_3" o:spid="_x0000_s1027" style="position:absolute;visibility:visible;mso-wrap-style:square" from="0,22" to="8699,22" o:connectortype="straight" o:gfxdata="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" strokecolor="#1f487c" strokeweight="2.16pt"/>
@@ -7600,7 +6999,7 @@
 </file>
 
 <file path=word/endnotes.xml><?xml version="1.0" encoding="utf-8"?>
-<w:endnotes xmlns:wpc="http://schemas.microsoft.com/office/word/2010/wordprocessingCanvas" xmlns:cx="http://schemas.microsoft.com/office/drawing/2014/chartex" xmlns:mc="http://schemas.openxmlformats.org/markup-compatibility/2006" xmlns:o="urn:schemas-microsoft-com:office:office" xmlns:r="http://schemas.openxmlformats.org/officeDocument/2006/relationships" xmlns:m="http://schemas.openxmlformats.org/officeDocument/2006/math" xmlns:v="urn:schemas-microsoft-com:vml" xmlns:wp14="http://schemas.microsoft.com/office/word/2010/wordprocessingDrawing" xmlns:wp="http://schemas.openxmlformats.org/drawingml/2006/wordprocessingDrawing" xmlns:w10="urn:schemas-microsoft-com:office:word" xmlns:w="http://schemas.openxmlformats.org/wordprocessingml/2006/main" xmlns:w14="http://schemas.microsoft.com/office/word/2010/wordml" xmlns:w15="http://schemas.microsoft.com/office/word/2012/wordml" xmlns:w16se="http://schemas.microsoft.com/office/word/2015/wordml/symex" xmlns:wpg="http://schemas.microsoft.com/office/word/2010/wordprocessingGroup" xmlns:wpi="http://schemas.microsoft.com/office/word/2010/wordprocessingInk" xmlns:wne="http://schemas.microsoft.com/office/word/2006/wordml" xmlns:wps="http://schemas.microsoft.com/office/word/2010/wordprocessingShape" mc:Ignorable="w14 w15 w16se wp14">
+<w:endnotes xmlns:wpc="http://schemas.microsoft.com/office/word/2010/wordprocessingCanvas" xmlns:cx="http://schemas.microsoft.com/office/drawing/2014/chartex" xmlns:cx1="http://schemas.microsoft.com/office/drawing/2015/9/8/chartex" xmlns:mc="http://schemas.openxmlformats.org/markup-compatibility/2006" xmlns:o="urn:schemas-microsoft-com:office:office" xmlns:r="http://schemas.openxmlformats.org/officeDocument/2006/relationships" xmlns:m="http://schemas.openxmlformats.org/officeDocument/2006/math" xmlns:v="urn:schemas-microsoft-com:vml" xmlns:wp14="http://schemas.microsoft.com/office/word/2010/wordprocessingDrawing" xmlns:wp="http://schemas.openxmlformats.org/drawingml/2006/wordprocessingDrawing" xmlns:w10="urn:schemas-microsoft-com:office:word" xmlns:w="http://schemas.openxmlformats.org/wordprocessingml/2006/main" xmlns:w14="http://schemas.microsoft.com/office/word/2010/wordml" xmlns:w15="http://schemas.microsoft.com/office/word/2012/wordml" xmlns:w16se="http://schemas.microsoft.com/office/word/2015/wordml/symex" xmlns:wpg="http://schemas.microsoft.com/office/word/2010/wordprocessingGroup" xmlns:wpi="http://schemas.microsoft.com/office/word/2010/wordprocessingInk" xmlns:wne="http://schemas.microsoft.com/office/word/2006/wordml" xmlns:wps="http://schemas.microsoft.com/office/word/2010/wordprocessingShape" mc:Ignorable="w14 w15 w16se wp14">
   <w:endnote w:type="separator" w:id="-1">
     <w:p>
       <w:r>
@@ -7619,7 +7018,7 @@
 </file>
 
 <file path=word/footer1.xml><?xml version="1.0" encoding="utf-8"?>
-<w:ftr xmlns:wpc="http://schemas.microsoft.com/office/word/2010/wordprocessingCanvas" xmlns:cx="http://schemas.microsoft.com/office/drawing/2014/chartex" xmlns:mc="http://schemas.openxmlformats.org/markup-compatibility/2006" xmlns:o="urn:schemas-microsoft-com:office:office" xmlns:r="http://schemas.openxmlformats.org/officeDocument/2006/relationships" xmlns:m="http://schemas.openxmlformats.org/officeDocument/2006/math" xmlns:v="urn:schemas-microsoft-com:vml" xmlns:wp14="http://schemas.microsoft.com/office/word/2010/wordprocessingDrawing" xmlns:wp="http://schemas.openxmlformats.org/drawingml/2006/wordprocessingDrawing" xmlns:w10="urn:schemas-microsoft-com:office:word" xmlns:w="http://schemas.openxmlformats.org/wordprocessingml/2006/main" xmlns:w14="http://schemas.microsoft.com/office/word/2010/wordml" xmlns:w15="http://schemas.microsoft.com/office/word/2012/wordml" xmlns:w16se="http://schemas.microsoft.com/office/word/2015/wordml/symex" xmlns:wpg="http://schemas.microsoft.com/office/word/2010/wordprocessingGroup" xmlns:wpi="http://schemas.microsoft.com/office/word/2010/wordprocessingInk" xmlns:wne="http://schemas.microsoft.com/office/word/2006/wordml" xmlns:wps="http://schemas.microsoft.com/office/word/2010/wordprocessingShape" mc:Ignorable="w14 w15 w16se wp14">
+<w:ftr xmlns:wpc="http://schemas.microsoft.com/office/word/2010/wordprocessingCanvas" xmlns:cx="http://schemas.microsoft.com/office/drawing/2014/chartex" xmlns:cx1="http://schemas.microsoft.com/office/drawing/2015/9/8/chartex" xmlns:mc="http://schemas.openxmlformats.org/markup-compatibility/2006" xmlns:o="urn:schemas-microsoft-com:office:office" xmlns:r="http://schemas.openxmlformats.org/officeDocument/2006/relationships" xmlns:m="http://schemas.openxmlformats.org/officeDocument/2006/math" xmlns:v="urn:schemas-microsoft-com:vml" xmlns:wp14="http://schemas.microsoft.com/office/word/2010/wordprocessingDrawing" xmlns:wp="http://schemas.openxmlformats.org/drawingml/2006/wordprocessingDrawing" xmlns:w10="urn:schemas-microsoft-com:office:word" xmlns:w="http://schemas.openxmlformats.org/wordprocessingml/2006/main" xmlns:w14="http://schemas.microsoft.com/office/word/2010/wordml" xmlns:w15="http://schemas.microsoft.com/office/word/2012/wordml" xmlns:w16se="http://schemas.microsoft.com/office/word/2015/wordml/symex" xmlns:wpg="http://schemas.microsoft.com/office/word/2010/wordprocessingGroup" xmlns:wpi="http://schemas.microsoft.com/office/word/2010/wordprocessingInk" xmlns:wne="http://schemas.microsoft.com/office/word/2006/wordml" xmlns:wps="http://schemas.microsoft.com/office/word/2010/wordprocessingShape" mc:Ignorable="w14 w15 w16se wp14">
   <w:p>
     <w:pPr>
       <w:pStyle w:val="Corpodetexto"/>
@@ -7845,7 +7244,7 @@
             </wp:anchor>
           </w:drawing>
         </mc:Choice>
-        <mc:Fallback xmlns:mo="http://schemas.microsoft.com/office/mac/office/2008/main" xmlns:mv="urn:schemas-microsoft-com:mac:vml">
+        <mc:Fallback xmlns:mv="urn:schemas-microsoft-com:mac:vml" xmlns:mo="http://schemas.microsoft.com/office/mac/office/2008/main">
           <w:pict>
             <v:group w14:anchorId="08E30FF0" id="Group_x0020_23" o:spid="_x0000_s1026" style="position:absolute;margin-left:90pt;margin-top:736.15pt;width:492.1pt;height:.5pt;z-index:-252368896;mso-position-horizontal-relative:page;mso-position-vertical-relative:page" coordorigin="1800,14724" coordsize="9842,10" o:gfxdata="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">
               <v:line id="Line_x0020_28" o:spid="_x0000_s1027" style="position:absolute;visibility:visible;mso-wrap-style:square" from="1800,14728" to="5737,14728" o:connectortype="straight" o:gfxdata="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" strokeweight="6095emu"/>
@@ -7934,13 +7333,7 @@
                             <w:rPr>
                               <w:sz w:val="16"/>
                             </w:rPr>
-                            <w:t xml:space="preserve">Documento </w:t>
-                          </w:r>
-                          <w:r>
-                            <w:rPr>
-                              <w:sz w:val="16"/>
-                            </w:rPr>
-                            <w:t>de Especificação de Requisitos</w:t>
+                            <w:t>Documento de Especificação de Requisitos</w:t>
                           </w:r>
                         </w:p>
                       </w:txbxContent>
@@ -8092,7 +7485,7 @@
                               <w:noProof/>
                               <w:sz w:val="16"/>
                             </w:rPr>
-                            <w:t>12</w:t>
+                            <w:t>11</w:t>
                           </w:r>
                           <w:r>
                             <w:fldChar w:fldCharType="end"/>
@@ -8101,13 +7494,7 @@
                             <w:rPr>
                               <w:sz w:val="16"/>
                             </w:rPr>
-                            <w:t xml:space="preserve"> </w:t>
-                          </w:r>
-                          <w:r>
-                            <w:rPr>
-                              <w:sz w:val="16"/>
-                            </w:rPr>
-                            <w:t>de 13</w:t>
+                            <w:t xml:space="preserve"> de 13</w:t>
                           </w:r>
                         </w:p>
                       </w:txbxContent>
@@ -8129,7 +7516,11 @@
         </mc:Choice>
         <mc:Fallback>
           <w:pict>
-            <v:shape w14:anchorId="4A5408C3" id="Text Box 21" o:spid="_x0000_s1029" type="#_x0000_t202" style="position:absolute;margin-left:510.5pt;margin-top:735.7pt;width:67.2pt;height:11.8pt;z-index:-252366848;visibility:visible;mso-wrap-style:square;mso-width-percent:0;mso-height-percent:0;mso-wrap-distance-left:9pt;mso-wrap-distance-top:0;mso-wrap-distance-right:9pt;mso-wrap-distance-bottom:0;mso-position-horizontal:absolute;mso-position-horizontal-relative:page;mso-position-vertical:absolute;mso-position-vertical-relative:page;mso-width-percent:0;mso-height-percent:0;mso-width-relative:page;mso-height-relative:page;v-text-anchor:top" o:gfxdata="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" filled="f" stroked="f">
+            <v:shapetype w14:anchorId="4A5408C3" id="_x0000_t202" coordsize="21600,21600" o:spt="202" path="m,l,21600r21600,l21600,xe">
+              <v:stroke joinstyle="miter"/>
+              <v:path gradientshapeok="t" o:connecttype="rect"/>
+            </v:shapetype>
+            <v:shape id="Text Box 21" o:spid="_x0000_s1029" type="#_x0000_t202" style="position:absolute;margin-left:510.5pt;margin-top:735.7pt;width:67.2pt;height:11.8pt;z-index:-252366848;visibility:visible;mso-wrap-style:square;mso-width-percent:0;mso-height-percent:0;mso-wrap-distance-left:9pt;mso-wrap-distance-top:0;mso-wrap-distance-right:9pt;mso-wrap-distance-bottom:0;mso-position-horizontal:absolute;mso-position-horizontal-relative:page;mso-position-vertical:absolute;mso-position-vertical-relative:page;mso-width-percent:0;mso-height-percent:0;mso-width-relative:page;mso-height-relative:page;v-text-anchor:top" o:gfxdata="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" filled="f" stroked="f">
               <v:textbox inset="0,0,0,0">
                 <w:txbxContent>
                   <w:p>
@@ -8163,7 +7554,7 @@
                         <w:noProof/>
                         <w:sz w:val="16"/>
                       </w:rPr>
-                      <w:t>12</w:t>
+                      <w:t>11</w:t>
                     </w:r>
                     <w:r>
                       <w:fldChar w:fldCharType="end"/>
@@ -8172,13 +7563,7 @@
                       <w:rPr>
                         <w:sz w:val="16"/>
                       </w:rPr>
-                      <w:t xml:space="preserve"> </w:t>
-                    </w:r>
-                    <w:r>
-                      <w:rPr>
-                        <w:sz w:val="16"/>
-                      </w:rPr>
-                      <w:t>de 13</w:t>
+                      <w:t xml:space="preserve"> de 13</w:t>
                     </w:r>
                   </w:p>
                 </w:txbxContent>
@@ -8194,7 +7579,7 @@
 </file>
 
 <file path=word/footnotes.xml><?xml version="1.0" encoding="utf-8"?>
-<w:footnotes xmlns:wpc="http://schemas.microsoft.com/office/word/2010/wordprocessingCanvas" xmlns:cx="http://schemas.microsoft.com/office/drawing/2014/chartex" xmlns:mc="http://schemas.openxmlformats.org/markup-compatibility/2006" xmlns:o="urn:schemas-microsoft-com:office:office" xmlns:r="http://schemas.openxmlformats.org/officeDocument/2006/relationships" xmlns:m="http://schemas.openxmlformats.org/officeDocument/2006/math" xmlns:v="urn:schemas-microsoft-com:vml" xmlns:wp14="http://schemas.microsoft.com/office/word/2010/wordprocessingDrawing" xmlns:wp="http://schemas.openxmlformats.org/drawingml/2006/wordprocessingDrawing" xmlns:w10="urn:schemas-microsoft-com:office:word" xmlns:w="http://schemas.openxmlformats.org/wordprocessingml/2006/main" xmlns:w14="http://schemas.microsoft.com/office/word/2010/wordml" xmlns:w15="http://schemas.microsoft.com/office/word/2012/wordml" xmlns:w16se="http://schemas.microsoft.com/office/word/2015/wordml/symex" xmlns:wpg="http://schemas.microsoft.com/office/word/2010/wordprocessingGroup" xmlns:wpi="http://schemas.microsoft.com/office/word/2010/wordprocessingInk" xmlns:wne="http://schemas.microsoft.com/office/word/2006/wordml" xmlns:wps="http://schemas.microsoft.com/office/word/2010/wordprocessingShape" mc:Ignorable="w14 w15 w16se wp14">
+<w:footnotes xmlns:wpc="http://schemas.microsoft.com/office/word/2010/wordprocessingCanvas" xmlns:cx="http://schemas.microsoft.com/office/drawing/2014/chartex" xmlns:cx1="http://schemas.microsoft.com/office/drawing/2015/9/8/chartex" xmlns:mc="http://schemas.openxmlformats.org/markup-compatibility/2006" xmlns:o="urn:schemas-microsoft-com:office:office" xmlns:r="http://schemas.openxmlformats.org/officeDocument/2006/relationships" xmlns:m="http://schemas.openxmlformats.org/officeDocument/2006/math" xmlns:v="urn:schemas-microsoft-com:vml" xmlns:wp14="http://schemas.microsoft.com/office/word/2010/wordprocessingDrawing" xmlns:wp="http://schemas.openxmlformats.org/drawingml/2006/wordprocessingDrawing" xmlns:w10="urn:schemas-microsoft-com:office:word" xmlns:w="http://schemas.openxmlformats.org/wordprocessingml/2006/main" xmlns:w14="http://schemas.microsoft.com/office/word/2010/wordml" xmlns:w15="http://schemas.microsoft.com/office/word/2012/wordml" xmlns:w16se="http://schemas.microsoft.com/office/word/2015/wordml/symex" xmlns:wpg="http://schemas.microsoft.com/office/word/2010/wordprocessingGroup" xmlns:wpi="http://schemas.microsoft.com/office/word/2010/wordprocessingInk" xmlns:wne="http://schemas.microsoft.com/office/word/2006/wordml" xmlns:wps="http://schemas.microsoft.com/office/word/2010/wordprocessingShape" mc:Ignorable="w14 w15 w16se wp14">
   <w:footnote w:type="separator" w:id="-1">
     <w:p>
       <w:r>
@@ -8213,7 +7598,7 @@
 </file>
 
 <file path=word/header1.xml><?xml version="1.0" encoding="utf-8"?>
-<w:hdr xmlns:wpc="http://schemas.microsoft.com/office/word/2010/wordprocessingCanvas" xmlns:cx="http://schemas.microsoft.com/office/drawing/2014/chartex" xmlns:mc="http://schemas.openxmlformats.org/markup-compatibility/2006" xmlns:o="urn:schemas-microsoft-com:office:office" xmlns:r="http://schemas.openxmlformats.org/officeDocument/2006/relationships" xmlns:m="http://schemas.openxmlformats.org/officeDocument/2006/math" xmlns:v="urn:schemas-microsoft-com:vml" xmlns:wp14="http://schemas.microsoft.com/office/word/2010/wordprocessingDrawing" xmlns:wp="http://schemas.openxmlformats.org/drawingml/2006/wordprocessingDrawing" xmlns:w10="urn:schemas-microsoft-com:office:word" xmlns:w="http://schemas.openxmlformats.org/wordprocessingml/2006/main" xmlns:w14="http://schemas.microsoft.com/office/word/2010/wordml" xmlns:w15="http://schemas.microsoft.com/office/word/2012/wordml" xmlns:w16se="http://schemas.microsoft.com/office/word/2015/wordml/symex" xmlns:wpg="http://schemas.microsoft.com/office/word/2010/wordprocessingGroup" xmlns:wpi="http://schemas.microsoft.com/office/word/2010/wordprocessingInk" xmlns:wne="http://schemas.microsoft.com/office/word/2006/wordml" xmlns:wps="http://schemas.microsoft.com/office/word/2010/wordprocessingShape" mc:Ignorable="w14 w15 w16se wp14">
+<w:hdr xmlns:wpc="http://schemas.microsoft.com/office/word/2010/wordprocessingCanvas" xmlns:cx="http://schemas.microsoft.com/office/drawing/2014/chartex" xmlns:cx1="http://schemas.microsoft.com/office/drawing/2015/9/8/chartex" xmlns:mc="http://schemas.openxmlformats.org/markup-compatibility/2006" xmlns:o="urn:schemas-microsoft-com:office:office" xmlns:r="http://schemas.openxmlformats.org/officeDocument/2006/relationships" xmlns:m="http://schemas.openxmlformats.org/officeDocument/2006/math" xmlns:v="urn:schemas-microsoft-com:vml" xmlns:wp14="http://schemas.microsoft.com/office/word/2010/wordprocessingDrawing" xmlns:wp="http://schemas.openxmlformats.org/drawingml/2006/wordprocessingDrawing" xmlns:w10="urn:schemas-microsoft-com:office:word" xmlns:w="http://schemas.openxmlformats.org/wordprocessingml/2006/main" xmlns:w14="http://schemas.microsoft.com/office/word/2010/wordml" xmlns:w15="http://schemas.microsoft.com/office/word/2012/wordml" xmlns:w16se="http://schemas.microsoft.com/office/word/2015/wordml/symex" xmlns:wpg="http://schemas.microsoft.com/office/word/2010/wordprocessingGroup" xmlns:wpi="http://schemas.microsoft.com/office/word/2010/wordprocessingInk" xmlns:wne="http://schemas.microsoft.com/office/word/2006/wordml" xmlns:wps="http://schemas.microsoft.com/office/word/2010/wordprocessingShape" mc:Ignorable="w14 w15 w16se wp14">
   <w:p>
     <w:pPr>
       <w:pStyle w:val="Corpodetexto"/>
@@ -8557,7 +7942,7 @@
             </wp:anchor>
           </w:drawing>
         </mc:Choice>
-        <mc:Fallback xmlns:mo="http://schemas.microsoft.com/office/mac/office/2008/main" xmlns:mv="urn:schemas-microsoft-com:mac:vml">
+        <mc:Fallback xmlns:mv="urn:schemas-microsoft-com:mac:vml" xmlns:mo="http://schemas.microsoft.com/office/mac/office/2008/main">
           <w:pict>
             <v:group w14:anchorId="7E3E339B" id="Group_x0020_31" o:spid="_x0000_s1026" style="position:absolute;margin-left:90pt;margin-top:45.7pt;width:432.1pt;height:.5pt;z-index:-252372992;mso-position-horizontal-relative:page;mso-position-vertical-relative:page" coordorigin="1800,914" coordsize="8642,10" o:gfxdata="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">
               <v:line id="Line_x0020_34" o:spid="_x0000_s1027" style="position:absolute;visibility:visible;mso-wrap-style:square" from="1800,919" to="6121,919" o:connectortype="straight" o:gfxdata="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" strokeweight=".48pt"/>
@@ -8697,7 +8082,7 @@
 </file>
 
 <file path=word/header2.xml><?xml version="1.0" encoding="utf-8"?>
-<w:hdr xmlns:wpc="http://schemas.microsoft.com/office/word/2010/wordprocessingCanvas" xmlns:cx="http://schemas.microsoft.com/office/drawing/2014/chartex" xmlns:mc="http://schemas.openxmlformats.org/markup-compatibility/2006" xmlns:o="urn:schemas-microsoft-com:office:office" xmlns:r="http://schemas.openxmlformats.org/officeDocument/2006/relationships" xmlns:m="http://schemas.openxmlformats.org/officeDocument/2006/math" xmlns:v="urn:schemas-microsoft-com:vml" xmlns:wp14="http://schemas.microsoft.com/office/word/2010/wordprocessingDrawing" xmlns:wp="http://schemas.openxmlformats.org/drawingml/2006/wordprocessingDrawing" xmlns:w10="urn:schemas-microsoft-com:office:word" xmlns:w="http://schemas.openxmlformats.org/wordprocessingml/2006/main" xmlns:w14="http://schemas.microsoft.com/office/word/2010/wordml" xmlns:w15="http://schemas.microsoft.com/office/word/2012/wordml" xmlns:w16se="http://schemas.microsoft.com/office/word/2015/wordml/symex" xmlns:wpg="http://schemas.microsoft.com/office/word/2010/wordprocessingGroup" xmlns:wpi="http://schemas.microsoft.com/office/word/2010/wordprocessingInk" xmlns:wne="http://schemas.microsoft.com/office/word/2006/wordml" xmlns:wps="http://schemas.microsoft.com/office/word/2010/wordprocessingShape" mc:Ignorable="w14 w15 w16se wp14">
+<w:hdr xmlns:wpc="http://schemas.microsoft.com/office/word/2010/wordprocessingCanvas" xmlns:cx="http://schemas.microsoft.com/office/drawing/2014/chartex" xmlns:cx1="http://schemas.microsoft.com/office/drawing/2015/9/8/chartex" xmlns:mc="http://schemas.openxmlformats.org/markup-compatibility/2006" xmlns:o="urn:schemas-microsoft-com:office:office" xmlns:r="http://schemas.openxmlformats.org/officeDocument/2006/relationships" xmlns:m="http://schemas.openxmlformats.org/officeDocument/2006/math" xmlns:v="urn:schemas-microsoft-com:vml" xmlns:wp14="http://schemas.microsoft.com/office/word/2010/wordprocessingDrawing" xmlns:wp="http://schemas.openxmlformats.org/drawingml/2006/wordprocessingDrawing" xmlns:w10="urn:schemas-microsoft-com:office:word" xmlns:w="http://schemas.openxmlformats.org/wordprocessingml/2006/main" xmlns:w14="http://schemas.microsoft.com/office/word/2010/wordml" xmlns:w15="http://schemas.microsoft.com/office/word/2012/wordml" xmlns:w16se="http://schemas.microsoft.com/office/word/2015/wordml/symex" xmlns:wpg="http://schemas.microsoft.com/office/word/2010/wordprocessingGroup" xmlns:wpi="http://schemas.microsoft.com/office/word/2010/wordprocessingInk" xmlns:wne="http://schemas.microsoft.com/office/word/2006/wordml" xmlns:wps="http://schemas.microsoft.com/office/word/2010/wordprocessingShape" mc:Ignorable="w14 w15 w16se wp14">
   <w:p>
     <w:pPr>
       <w:pStyle w:val="Corpodetexto"/>
@@ -8854,7 +8239,7 @@
             </wp:anchor>
           </w:drawing>
         </mc:Choice>
-        <mc:Fallback xmlns:mo="http://schemas.microsoft.com/office/mac/office/2008/main" xmlns:mv="urn:schemas-microsoft-com:mac:vml">
+        <mc:Fallback xmlns:mv="urn:schemas-microsoft-com:mac:vml" xmlns:mo="http://schemas.microsoft.com/office/mac/office/2008/main">
           <w:pict>
             <v:group w14:anchorId="393C8AB8" id="Group_x0020_17" o:spid="_x0000_s1026" style="position:absolute;margin-left:90pt;margin-top:45.7pt;width:432.1pt;height:.5pt;z-index:-252365824;mso-position-horizontal-relative:page;mso-position-vertical-relative:page" coordorigin="1800,914" coordsize="8642,10" o:gfxdata="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">
               <v:line id="Line_x0020_20" o:spid="_x0000_s1027" style="position:absolute;visibility:visible;mso-wrap-style:square" from="1800,919" to="6121,919" o:connectortype="straight" o:gfxdata="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" strokeweight=".48pt"/>
@@ -8941,13 +8326,7 @@
                             <w:rPr>
                               <w:sz w:val="16"/>
                             </w:rPr>
-                            <w:t xml:space="preserve">Documento </w:t>
-                          </w:r>
-                          <w:r>
-                            <w:rPr>
-                              <w:sz w:val="16"/>
-                            </w:rPr>
-                            <w:t>de Requisitos</w:t>
+                            <w:t>Documento de Requisitos</w:t>
                           </w:r>
                         </w:p>
                       </w:txbxContent>
@@ -9169,7 +8548,7 @@
 </file>
 
 <file path=word/header3.xml><?xml version="1.0" encoding="utf-8"?>
-<w:hdr xmlns:wpc="http://schemas.microsoft.com/office/word/2010/wordprocessingCanvas" xmlns:cx="http://schemas.microsoft.com/office/drawing/2014/chartex" xmlns:mc="http://schemas.openxmlformats.org/markup-compatibility/2006" xmlns:o="urn:schemas-microsoft-com:office:office" xmlns:r="http://schemas.openxmlformats.org/officeDocument/2006/relationships" xmlns:m="http://schemas.openxmlformats.org/officeDocument/2006/math" xmlns:v="urn:schemas-microsoft-com:vml" xmlns:wp14="http://schemas.microsoft.com/office/word/2010/wordprocessingDrawing" xmlns:wp="http://schemas.openxmlformats.org/drawingml/2006/wordprocessingDrawing" xmlns:w10="urn:schemas-microsoft-com:office:word" xmlns:w="http://schemas.openxmlformats.org/wordprocessingml/2006/main" xmlns:w14="http://schemas.microsoft.com/office/word/2010/wordml" xmlns:w15="http://schemas.microsoft.com/office/word/2012/wordml" xmlns:w16se="http://schemas.microsoft.com/office/word/2015/wordml/symex" xmlns:wpg="http://schemas.microsoft.com/office/word/2010/wordprocessingGroup" xmlns:wpi="http://schemas.microsoft.com/office/word/2010/wordprocessingInk" xmlns:wne="http://schemas.microsoft.com/office/word/2006/wordml" xmlns:wps="http://schemas.microsoft.com/office/word/2010/wordprocessingShape" mc:Ignorable="w14 w15 w16se wp14">
+<w:hdr xmlns:wpc="http://schemas.microsoft.com/office/word/2010/wordprocessingCanvas" xmlns:cx="http://schemas.microsoft.com/office/drawing/2014/chartex" xmlns:cx1="http://schemas.microsoft.com/office/drawing/2015/9/8/chartex" xmlns:mc="http://schemas.openxmlformats.org/markup-compatibility/2006" xmlns:o="urn:schemas-microsoft-com:office:office" xmlns:r="http://schemas.openxmlformats.org/officeDocument/2006/relationships" xmlns:m="http://schemas.openxmlformats.org/officeDocument/2006/math" xmlns:v="urn:schemas-microsoft-com:vml" xmlns:wp14="http://schemas.microsoft.com/office/word/2010/wordprocessingDrawing" xmlns:wp="http://schemas.openxmlformats.org/drawingml/2006/wordprocessingDrawing" xmlns:w10="urn:schemas-microsoft-com:office:word" xmlns:w="http://schemas.openxmlformats.org/wordprocessingml/2006/main" xmlns:w14="http://schemas.microsoft.com/office/word/2010/wordml" xmlns:w15="http://schemas.microsoft.com/office/word/2012/wordml" xmlns:w16se="http://schemas.microsoft.com/office/word/2015/wordml/symex" xmlns:wpg="http://schemas.microsoft.com/office/word/2010/wordprocessingGroup" xmlns:wpi="http://schemas.microsoft.com/office/word/2010/wordprocessingInk" xmlns:wne="http://schemas.microsoft.com/office/word/2006/wordml" xmlns:wps="http://schemas.microsoft.com/office/word/2010/wordprocessingShape" mc:Ignorable="w14 w15 w16se wp14">
   <w:p>
     <w:pPr>
       <w:pStyle w:val="Corpodetexto"/>
@@ -9326,7 +8705,7 @@
             </wp:anchor>
           </w:drawing>
         </mc:Choice>
-        <mc:Fallback xmlns:mo="http://schemas.microsoft.com/office/mac/office/2008/main" xmlns:mv="urn:schemas-microsoft-com:mac:vml">
+        <mc:Fallback xmlns:mv="urn:schemas-microsoft-com:mac:vml" xmlns:mo="http://schemas.microsoft.com/office/mac/office/2008/main">
           <w:pict>
             <v:group w14:anchorId="42D8B6BB" id="Group_x0020_11" o:spid="_x0000_s1026" style="position:absolute;margin-left:90pt;margin-top:45.7pt;width:432.1pt;height:.5pt;z-index:-252362752;mso-position-horizontal-relative:page;mso-position-vertical-relative:page" coordorigin="1800,914" coordsize="8642,10" o:gfxdata="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">
               <v:line id="Line_x0020_14" o:spid="_x0000_s1027" style="position:absolute;visibility:visible;mso-wrap-style:square" from="1800,919" to="6121,919" o:connectortype="straight" o:gfxdata="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" strokeweight=".48pt"/>
@@ -9593,7 +8972,7 @@
 </file>
 
 <file path=word/header4.xml><?xml version="1.0" encoding="utf-8"?>
-<w:hdr xmlns:wpc="http://schemas.microsoft.com/office/word/2010/wordprocessingCanvas" xmlns:cx="http://schemas.microsoft.com/office/drawing/2014/chartex" xmlns:mc="http://schemas.openxmlformats.org/markup-compatibility/2006" xmlns:o="urn:schemas-microsoft-com:office:office" xmlns:r="http://schemas.openxmlformats.org/officeDocument/2006/relationships" xmlns:m="http://schemas.openxmlformats.org/officeDocument/2006/math" xmlns:v="urn:schemas-microsoft-com:vml" xmlns:wp14="http://schemas.microsoft.com/office/word/2010/wordprocessingDrawing" xmlns:wp="http://schemas.openxmlformats.org/drawingml/2006/wordprocessingDrawing" xmlns:w10="urn:schemas-microsoft-com:office:word" xmlns:w="http://schemas.openxmlformats.org/wordprocessingml/2006/main" xmlns:w14="http://schemas.microsoft.com/office/word/2010/wordml" xmlns:w15="http://schemas.microsoft.com/office/word/2012/wordml" xmlns:w16se="http://schemas.microsoft.com/office/word/2015/wordml/symex" xmlns:wpg="http://schemas.microsoft.com/office/word/2010/wordprocessingGroup" xmlns:wpi="http://schemas.microsoft.com/office/word/2010/wordprocessingInk" xmlns:wne="http://schemas.microsoft.com/office/word/2006/wordml" xmlns:wps="http://schemas.microsoft.com/office/word/2010/wordprocessingShape" mc:Ignorable="w14 w15 w16se wp14">
+<w:hdr xmlns:wpc="http://schemas.microsoft.com/office/word/2010/wordprocessingCanvas" xmlns:cx="http://schemas.microsoft.com/office/drawing/2014/chartex" xmlns:cx1="http://schemas.microsoft.com/office/drawing/2015/9/8/chartex" xmlns:mc="http://schemas.openxmlformats.org/markup-compatibility/2006" xmlns:o="urn:schemas-microsoft-com:office:office" xmlns:r="http://schemas.openxmlformats.org/officeDocument/2006/relationships" xmlns:m="http://schemas.openxmlformats.org/officeDocument/2006/math" xmlns:v="urn:schemas-microsoft-com:vml" xmlns:wp14="http://schemas.microsoft.com/office/word/2010/wordprocessingDrawing" xmlns:wp="http://schemas.openxmlformats.org/drawingml/2006/wordprocessingDrawing" xmlns:w10="urn:schemas-microsoft-com:office:word" xmlns:w="http://schemas.openxmlformats.org/wordprocessingml/2006/main" xmlns:w14="http://schemas.microsoft.com/office/word/2010/wordml" xmlns:w15="http://schemas.microsoft.com/office/word/2012/wordml" xmlns:w16se="http://schemas.microsoft.com/office/word/2015/wordml/symex" xmlns:wpg="http://schemas.microsoft.com/office/word/2010/wordprocessingGroup" xmlns:wpi="http://schemas.microsoft.com/office/word/2010/wordprocessingInk" xmlns:wne="http://schemas.microsoft.com/office/word/2006/wordml" xmlns:wps="http://schemas.microsoft.com/office/word/2010/wordprocessingShape" mc:Ignorable="w14 w15 w16se wp14">
   <w:p>
     <w:pPr>
       <w:pStyle w:val="Corpodetexto"/>
@@ -9750,7 +9129,7 @@
             </wp:anchor>
           </w:drawing>
         </mc:Choice>
-        <mc:Fallback xmlns:mo="http://schemas.microsoft.com/office/mac/office/2008/main" xmlns:mv="urn:schemas-microsoft-com:mac:vml">
+        <mc:Fallback xmlns:mv="urn:schemas-microsoft-com:mac:vml" xmlns:mo="http://schemas.microsoft.com/office/mac/office/2008/main">
           <w:pict>
             <v:group w14:anchorId="7D7BB678" id="Group_x0020_5" o:spid="_x0000_s1026" style="position:absolute;margin-left:90pt;margin-top:45.7pt;width:432.1pt;height:.5pt;z-index:-252359680;mso-position-horizontal-relative:page;mso-position-vertical-relative:page" coordorigin="1800,914" coordsize="8642,10" o:gfxdata="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">
               <v:line id="Line_x0020_8" o:spid="_x0000_s1027" style="position:absolute;visibility:visible;mso-wrap-style:square" from="1800,919" to="6121,919" o:connectortype="straight" o:gfxdata="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" strokeweight=".48pt"/>
@@ -9830,7 +9209,7 @@
             </wp:anchor>
           </w:drawing>
         </mc:Choice>
-        <mc:Fallback xmlns:mo="http://schemas.microsoft.com/office/mac/office/2008/main" xmlns:mv="urn:schemas-microsoft-com:mac:vml">
+        <mc:Fallback xmlns:mv="urn:schemas-microsoft-com:mac:vml" xmlns:mo="http://schemas.microsoft.com/office/mac/office/2008/main">
           <w:pict>
             <v:line w14:anchorId="3182681E" id="Line_x0020_4" o:spid="_x0000_s1026" style="position:absolute;z-index:-252358656;visibility:visible;mso-wrap-style:square;mso-width-percent:0;mso-height-percent:0;mso-wrap-distance-left:9pt;mso-wrap-distance-top:0;mso-wrap-distance-right:9pt;mso-wrap-distance-bottom:0;mso-position-horizontal:absolute;mso-position-horizontal-relative:page;mso-position-vertical:absolute;mso-position-vertical-relative:page;mso-width-percent:0;mso-height-percent:0;mso-width-relative:page;mso-height-relative:page" from="88.55pt,93.6pt" to="523.5pt,93.6pt" o:gfxdata="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" strokecolor="#1f487c" strokeweight="2.16pt">
               <w10:wrap anchorx="page" anchory="page"/>
@@ -10269,7 +9648,7 @@
 </file>
 
 <file path=word/numbering.xml><?xml version="1.0" encoding="utf-8"?>
-<w:numbering xmlns:wpc="http://schemas.microsoft.com/office/word/2010/wordprocessingCanvas" xmlns:cx="http://schemas.microsoft.com/office/drawing/2014/chartex" xmlns:mc="http://schemas.openxmlformats.org/markup-compatibility/2006" xmlns:o="urn:schemas-microsoft-com:office:office" xmlns:r="http://schemas.openxmlformats.org/officeDocument/2006/relationships" xmlns:m="http://schemas.openxmlformats.org/officeDocument/2006/math" xmlns:v="urn:schemas-microsoft-com:vml" xmlns:wp14="http://schemas.microsoft.com/office/word/2010/wordprocessingDrawing" xmlns:wp="http://schemas.openxmlformats.org/drawingml/2006/wordprocessingDrawing" xmlns:w10="urn:schemas-microsoft-com:office:word" xmlns:w="http://schemas.openxmlformats.org/wordprocessingml/2006/main" xmlns:w14="http://schemas.microsoft.com/office/word/2010/wordml" xmlns:w15="http://schemas.microsoft.com/office/word/2012/wordml" xmlns:w16se="http://schemas.microsoft.com/office/word/2015/wordml/symex" xmlns:wpg="http://schemas.microsoft.com/office/word/2010/wordprocessingGroup" xmlns:wpi="http://schemas.microsoft.com/office/word/2010/wordprocessingInk" xmlns:wne="http://schemas.microsoft.com/office/word/2006/wordml" xmlns:wps="http://schemas.microsoft.com/office/word/2010/wordprocessingShape" mc:Ignorable="w14 w15 w16se wp14">
+<w:numbering xmlns:wpc="http://schemas.microsoft.com/office/word/2010/wordprocessingCanvas" xmlns:cx="http://schemas.microsoft.com/office/drawing/2014/chartex" xmlns:cx1="http://schemas.microsoft.com/office/drawing/2015/9/8/chartex" xmlns:mc="http://schemas.openxmlformats.org/markup-compatibility/2006" xmlns:o="urn:schemas-microsoft-com:office:office" xmlns:r="http://schemas.openxmlformats.org/officeDocument/2006/relationships" xmlns:m="http://schemas.openxmlformats.org/officeDocument/2006/math" xmlns:v="urn:schemas-microsoft-com:vml" xmlns:wp14="http://schemas.microsoft.com/office/word/2010/wordprocessingDrawing" xmlns:wp="http://schemas.openxmlformats.org/drawingml/2006/wordprocessingDrawing" xmlns:w10="urn:schemas-microsoft-com:office:word" xmlns:w="http://schemas.openxmlformats.org/wordprocessingml/2006/main" xmlns:w14="http://schemas.microsoft.com/office/word/2010/wordml" xmlns:w15="http://schemas.microsoft.com/office/word/2012/wordml" xmlns:w16se="http://schemas.microsoft.com/office/word/2015/wordml/symex" xmlns:wpg="http://schemas.microsoft.com/office/word/2010/wordprocessingGroup" xmlns:wpi="http://schemas.microsoft.com/office/word/2010/wordprocessingInk" xmlns:wne="http://schemas.microsoft.com/office/word/2006/wordml" xmlns:wps="http://schemas.microsoft.com/office/word/2010/wordprocessingShape" mc:Ignorable="w14 w15 w16se wp14">
   <w:abstractNum w:abstractNumId="0" w15:restartNumberingAfterBreak="0">
     <w:nsid w:val="597653F3"/>
     <w:multiLevelType w:val="multilevel"/>

</xml_diff>

<commit_message>
A adicionar o protótipo à documentação.
</commit_message>
<xml_diff>
--- a/documentacao/Modelo-Documento-Requisitos.docx
+++ b/documentacao/Modelo-Documento-Requisitos.docx
@@ -6580,8 +6580,6 @@
           <w:cols w:space="720"/>
         </w:sectPr>
       </w:pPr>
-      <w:bookmarkStart w:id="17" w:name="_GoBack"/>
-      <w:bookmarkEnd w:id="17"/>
     </w:p>
     <w:p>
       <w:pPr>
@@ -6612,8 +6610,8 @@
           <w:sz w:val="32"/>
         </w:rPr>
       </w:pPr>
-      <w:bookmarkStart w:id="18" w:name="_bookmark17"/>
-      <w:bookmarkEnd w:id="18"/>
+      <w:bookmarkStart w:id="17" w:name="_bookmark17"/>
+      <w:bookmarkEnd w:id="17"/>
       <w:r>
         <w:rPr>
           <w:rFonts w:ascii="Verdana" w:hAnsi="Verdana"/>
@@ -6779,6 +6777,194 @@
         <w:rPr>
           <w:sz w:val="10"/>
         </w:rPr>
+      </w:pPr>
+      <w:r>
+        <w:rPr>
+          <w:sz w:val="10"/>
+        </w:rPr>
+        <w:pict w14:anchorId="54FFF5B9">
+          <v:shape id="_x0000_i1037" type="#_x0000_t75" style="width:459.75pt;height:133.5pt">
+            <v:imagedata r:id="rId13" o:title="wireframe-pro-criscris-precoce"/>
+          </v:shape>
+        </w:pict>
+      </w:r>
+      <w:r>
+        <w:rPr>
+          <w:rFonts w:ascii="Tahoma"/>
+          <w:noProof/>
+          <w:sz w:val="12"/>
+          <w:lang w:val="pt-BR" w:eastAsia="pt-BR" w:bidi="ar-SA"/>
+        </w:rPr>
+        <w:lastRenderedPageBreak/>
+        <mc:AlternateContent>
+          <mc:Choice Requires="wps">
+            <w:drawing>
+              <wp:anchor distT="0" distB="0" distL="114300" distR="114300" simplePos="0" relativeHeight="251659264" behindDoc="0" locked="0" layoutInCell="1" allowOverlap="1" wp14:anchorId="620DED83" wp14:editId="040ADF7E">
+                <wp:simplePos x="0" y="0"/>
+                <wp:positionH relativeFrom="column">
+                  <wp:posOffset>4937125</wp:posOffset>
+                </wp:positionH>
+                <wp:positionV relativeFrom="paragraph">
+                  <wp:posOffset>5316220</wp:posOffset>
+                </wp:positionV>
+                <wp:extent cx="771525" cy="342900"/>
+                <wp:effectExtent l="0" t="0" r="9525" b="0"/>
+                <wp:wrapNone/>
+                <wp:docPr id="3" name="Retângulo 3"/>
+                <wp:cNvGraphicFramePr/>
+                <a:graphic xmlns:a="http://schemas.openxmlformats.org/drawingml/2006/main">
+                  <a:graphicData uri="http://schemas.microsoft.com/office/word/2010/wordprocessingShape">
+                    <wps:wsp>
+                      <wps:cNvSpPr/>
+                      <wps:spPr>
+                        <a:xfrm>
+                          <a:off x="0" y="0"/>
+                          <a:ext cx="771525" cy="342900"/>
+                        </a:xfrm>
+                        <a:prstGeom prst="rect">
+                          <a:avLst/>
+                        </a:prstGeom>
+                        <a:solidFill>
+                          <a:schemeClr val="bg1"/>
+                        </a:solidFill>
+                        <a:ln>
+                          <a:noFill/>
+                        </a:ln>
+                      </wps:spPr>
+                      <wps:style>
+                        <a:lnRef idx="2">
+                          <a:schemeClr val="accent1">
+                            <a:shade val="50000"/>
+                          </a:schemeClr>
+                        </a:lnRef>
+                        <a:fillRef idx="1">
+                          <a:schemeClr val="accent1"/>
+                        </a:fillRef>
+                        <a:effectRef idx="0">
+                          <a:schemeClr val="accent1"/>
+                        </a:effectRef>
+                        <a:fontRef idx="minor">
+                          <a:schemeClr val="lt1"/>
+                        </a:fontRef>
+                      </wps:style>
+                      <wps:bodyPr rot="0" spcFirstLastPara="0" vertOverflow="overflow" horzOverflow="overflow" vert="horz" wrap="square" lIns="91440" tIns="45720" rIns="91440" bIns="45720" numCol="1" spcCol="0" rtlCol="0" fromWordArt="0" anchor="ctr" anchorCtr="0" forceAA="0" compatLnSpc="1">
+                        <a:prstTxWarp prst="textNoShape">
+                          <a:avLst/>
+                        </a:prstTxWarp>
+                        <a:noAutofit/>
+                      </wps:bodyPr>
+                    </wps:wsp>
+                  </a:graphicData>
+                </a:graphic>
+              </wp:anchor>
+            </w:drawing>
+          </mc:Choice>
+          <mc:Fallback>
+            <w:pict>
+              <v:rect w14:anchorId="2B323BB2" id="Retângulo 3" o:spid="_x0000_s1026" style="position:absolute;margin-left:388.75pt;margin-top:418.6pt;width:60.75pt;height:27pt;z-index:251659264;visibility:visible;mso-wrap-style:square;mso-wrap-distance-left:9pt;mso-wrap-distance-top:0;mso-wrap-distance-right:9pt;mso-wrap-distance-bottom:0;mso-position-horizontal:absolute;mso-position-horizontal-relative:text;mso-position-vertical:absolute;mso-position-vertical-relative:text;v-text-anchor:middle" o:gfxdata="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" fillcolor="white [3212]" stroked="f" strokeweight="2pt"/>
+            </w:pict>
+          </mc:Fallback>
+        </mc:AlternateContent>
+      </w:r>
+      <w:r>
+        <w:rPr>
+          <w:rFonts w:ascii="Tahoma"/>
+          <w:noProof/>
+          <w:sz w:val="12"/>
+          <w:lang w:val="pt-BR" w:eastAsia="pt-BR" w:bidi="ar-SA"/>
+        </w:rPr>
+        <w:drawing>
+          <wp:inline distT="0" distB="0" distL="0" distR="0" wp14:anchorId="5F8D5636" wp14:editId="11016641">
+            <wp:extent cx="5838825" cy="5829300"/>
+            <wp:effectExtent l="0" t="0" r="9525" b="0"/>
+            <wp:docPr id="2" name="Imagem 2" descr="C:\Users\48430817875\AppData\Local\Microsoft\Windows\INetCache\Content.Word\wireframeCodeminio.png"/>
+            <wp:cNvGraphicFramePr>
+              <a:graphicFrameLocks xmlns:a="http://schemas.openxmlformats.org/drawingml/2006/main" noChangeAspect="1"/>
+            </wp:cNvGraphicFramePr>
+            <a:graphic xmlns:a="http://schemas.openxmlformats.org/drawingml/2006/main">
+              <a:graphicData uri="http://schemas.openxmlformats.org/drawingml/2006/picture">
+                <pic:pic xmlns:pic="http://schemas.openxmlformats.org/drawingml/2006/picture">
+                  <pic:nvPicPr>
+                    <pic:cNvPr id="0" name="Picture 12" descr="C:\Users\48430817875\AppData\Local\Microsoft\Windows\INetCache\Content.Word\wireframeCodeminio.png"/>
+                    <pic:cNvPicPr>
+                      <a:picLocks noChangeAspect="1" noChangeArrowheads="1"/>
+                    </pic:cNvPicPr>
+                  </pic:nvPicPr>
+                  <pic:blipFill>
+                    <a:blip r:embed="rId14" cstate="print">
+                      <a:extLst>
+                        <a:ext uri="{28A0092B-C50C-407E-A947-70E740481C1C}">
+                          <a14:useLocalDpi xmlns:a14="http://schemas.microsoft.com/office/drawing/2010/main" val="0"/>
+                        </a:ext>
+                      </a:extLst>
+                    </a:blip>
+                    <a:srcRect/>
+                    <a:stretch>
+                      <a:fillRect/>
+                    </a:stretch>
+                  </pic:blipFill>
+                  <pic:spPr bwMode="auto">
+                    <a:xfrm>
+                      <a:off x="0" y="0"/>
+                      <a:ext cx="5838825" cy="5829300"/>
+                    </a:xfrm>
+                    <a:prstGeom prst="rect">
+                      <a:avLst/>
+                    </a:prstGeom>
+                    <a:noFill/>
+                    <a:ln>
+                      <a:noFill/>
+                    </a:ln>
+                  </pic:spPr>
+                </pic:pic>
+              </a:graphicData>
+            </a:graphic>
+          </wp:inline>
+        </w:drawing>
+      </w:r>
+    </w:p>
+    <w:p>
+      <w:pPr>
+        <w:rPr>
+          <w:sz w:val="10"/>
+        </w:rPr>
+      </w:pPr>
+    </w:p>
+    <w:p>
+      <w:pPr>
+        <w:rPr>
+          <w:sz w:val="10"/>
+        </w:rPr>
+      </w:pPr>
+    </w:p>
+    <w:p>
+      <w:pPr>
+        <w:rPr>
+          <w:sz w:val="10"/>
+        </w:rPr>
+      </w:pPr>
+    </w:p>
+    <w:p>
+      <w:pPr>
+        <w:rPr>
+          <w:sz w:val="10"/>
+        </w:rPr>
+      </w:pPr>
+    </w:p>
+    <w:p>
+      <w:pPr>
+        <w:rPr>
+          <w:sz w:val="10"/>
+        </w:rPr>
+      </w:pPr>
+      <w:bookmarkStart w:id="18" w:name="_GoBack"/>
+      <w:bookmarkEnd w:id="18"/>
+    </w:p>
+    <w:p>
+      <w:pPr>
+        <w:rPr>
+          <w:sz w:val="10"/>
+        </w:rPr>
         <w:sectPr>
           <w:pgSz w:w="12240" w:h="15840"/>
           <w:pgMar w:top="1120" w:right="1380" w:bottom="1020" w:left="1660" w:header="914" w:footer="836" w:gutter="0"/>
@@ -6989,7 +7175,7 @@
     </w:tbl>
     <w:p/>
     <w:sectPr>
-      <w:headerReference w:type="default" r:id="rId13"/>
+      <w:headerReference w:type="default" r:id="rId15"/>
       <w:pgSz w:w="12240" w:h="15840"/>
       <w:pgMar w:top="1880" w:right="1380" w:bottom="1020" w:left="1660" w:header="914" w:footer="836" w:gutter="0"/>
       <w:cols w:space="720"/>
@@ -7485,7 +7671,7 @@
                               <w:noProof/>
                               <w:sz w:val="16"/>
                             </w:rPr>
-                            <w:t>11</w:t>
+                            <w:t>12</w:t>
                           </w:r>
                           <w:r>
                             <w:fldChar w:fldCharType="end"/>
@@ -7554,7 +7740,7 @@
                         <w:noProof/>
                         <w:sz w:val="16"/>
                       </w:rPr>
-                      <w:t>11</w:t>
+                      <w:t>12</w:t>
                     </w:r>
                     <w:r>
                       <w:fldChar w:fldCharType="end"/>

</xml_diff>